<commit_message>
Review writing details and conclusions
Review writing details and conclusions
</commit_message>
<xml_diff>
--- a/CA 3 Final Submission.docx
+++ b/CA 3 Final Submission.docx
@@ -610,26 +610,16 @@
                 <w:sz w:val="32"/>
                 <w:szCs w:val="32"/>
               </w:rPr>
-              <w:t xml:space="preserve">Derly </w:t>
-            </w:r>
-            <w:proofErr w:type="spellStart"/>
+              <w:t>Derly Milde</w:t>
+            </w:r>
             <w:r>
               <w:rPr>
                 <w:color w:val="000000" w:themeColor="text1"/>
                 <w:sz w:val="32"/>
                 <w:szCs w:val="32"/>
               </w:rPr>
-              <w:t>Milde</w:t>
-            </w:r>
-            <w:r>
-              <w:rPr>
-                <w:color w:val="000000" w:themeColor="text1"/>
-                <w:sz w:val="32"/>
-                <w:szCs w:val="32"/>
-              </w:rPr>
               <w:t>d</w:t>
             </w:r>
-            <w:proofErr w:type="spellEnd"/>
             <w:r>
               <w:rPr>
                 <w:color w:val="000000" w:themeColor="text1"/>
@@ -3453,25 +3443,8 @@
         </w:p>
       </w:sdtContent>
     </w:sdt>
-    <w:p>
-      <w:pPr>
-        <w:jc w:val="center"/>
-        <w:rPr>
-          <w:rFonts w:ascii="Arial" w:hAnsi="Arial" w:cs="Arial"/>
-          <w:sz w:val="24"/>
-          <w:szCs w:val="24"/>
-        </w:rPr>
-      </w:pPr>
-    </w:p>
     <w:sdt>
       <w:sdtPr>
-        <w:id w:val="-2135470555"/>
-        <w:docPartObj>
-          <w:docPartGallery w:val="Table of Contents"/>
-          <w:docPartUnique/>
-        </w:docPartObj>
-      </w:sdtPr>
-      <w:sdtEndPr>
         <w:rPr>
           <w:rFonts w:ascii="Calibri" w:eastAsiaTheme="minorHAnsi" w:hAnsi="Calibri" w:cstheme="minorBidi"/>
           <w:color w:val="auto"/>
@@ -3482,7 +3455,13 @@
           <w:lang w:val="en-GB"/>
           <w14:ligatures w14:val="standardContextual"/>
         </w:rPr>
-      </w:sdtEndPr>
+        <w:id w:val="-2135470555"/>
+        <w:docPartObj>
+          <w:docPartGallery w:val="Table of Contents"/>
+          <w:docPartUnique/>
+        </w:docPartObj>
+      </w:sdtPr>
+      <w:sdtEndPr/>
       <w:sdtContent>
         <w:p>
           <w:pPr>
@@ -3514,6 +3493,7 @@
               <w:temporary/>
               <w:showingPlcHdr/>
             </w:sdtPr>
+            <w:sdtEndPr/>
             <w:sdtContent>
               <w:r>
                 <w:rPr>
@@ -3549,6 +3529,7 @@
               <w:temporary/>
               <w:showingPlcHdr/>
             </w:sdtPr>
+            <w:sdtEndPr/>
             <w:sdtContent>
               <w:r>
                 <w:t>Type chapter title (level 2)</w:t>
@@ -3576,6 +3557,7 @@
               <w:temporary/>
               <w:showingPlcHdr/>
             </w:sdtPr>
+            <w:sdtEndPr/>
             <w:sdtContent>
               <w:r>
                 <w:t>Type chapter title (level 3)</w:t>
@@ -3606,6 +3588,7 @@
               <w:temporary/>
               <w:showingPlcHdr/>
             </w:sdtPr>
+            <w:sdtEndPr/>
             <w:sdtContent>
               <w:r>
                 <w:rPr>
@@ -3641,6 +3624,7 @@
               <w:temporary/>
               <w:showingPlcHdr/>
             </w:sdtPr>
+            <w:sdtEndPr/>
             <w:sdtContent>
               <w:r>
                 <w:t>Type chapter title (level 2)</w:t>
@@ -3668,6 +3652,7 @@
               <w:temporary/>
               <w:showingPlcHdr/>
             </w:sdtPr>
+            <w:sdtEndPr/>
             <w:sdtContent>
               <w:r>
                 <w:t>Type chapter title (level 3)</w:t>
@@ -3926,7 +3911,7 @@
           <w:lang w:val="en-US"/>
           <w14:ligatures w14:val="none"/>
         </w:rPr>
-        <w:t xml:space="preserve">To handle the housing market's complexity, advanced analytical approaches must be used to identify the key elements impacting property prices. The Random Forest algorithm, for example, has proven to be quite useful in predictive modelling jobs due to its capacity to handle non-linear correlations, accommodate various forms of data, </w:t>
+        <w:t xml:space="preserve">To handle the housing market's complexity, advanced analytical approaches must be used to identify the key elements impacting property prices. The Random Forest algorithm, for example, has proven to be quite useful in predictive modeling jobs due to its capacity to handle non-linear correlations, accommodate various forms of data, </w:t>
       </w:r>
     </w:p>
     <w:p>
@@ -4060,22 +4045,24 @@
           <w:lang w:val="en-US"/>
           <w14:ligatures w14:val="none"/>
         </w:rPr>
-        <w:lastRenderedPageBreak/>
-        <w:t>The primary goal of this study is to develop a highly accurate prediction model for housing prices in Beijing, taking into account critical factors such as property structure, location, and market circumstances. The emphasis is on identifying patterns and variables that have a significant impact on property appraisals, which will allow for a better knowledge and forecast of future housing price trends in the city.</w:t>
-      </w:r>
-    </w:p>
-    <w:p>
-      <w:pPr>
-        <w:jc w:val="both"/>
+        <w:t xml:space="preserve">The primary goal of this study is to develop a highly accurate prediction model for housing prices in Beijing, taking into account critical factors such as property structure, location, and market circumstances. The emphasis is on identifying patterns and </w:t>
+      </w:r>
+      <w:r>
         <w:rPr>
           <w:rFonts w:ascii="Arial" w:eastAsia="Times New Roman" w:hAnsi="Arial" w:cs="Arial"/>
           <w:kern w:val="0"/>
           <w:sz w:val="24"/>
           <w:szCs w:val="24"/>
+          <w:lang w:val="en-US"/>
           <w14:ligatures w14:val="none"/>
         </w:rPr>
-      </w:pPr>
-      <w:r>
+        <w:lastRenderedPageBreak/>
+        <w:t>variables that have a significant impact on property appraisals, which will allow for a better knowledge and forecast of future housing price trends in the city.</w:t>
+      </w:r>
+    </w:p>
+    <w:p>
+      <w:pPr>
+        <w:jc w:val="both"/>
         <w:rPr>
           <w:rFonts w:ascii="Arial" w:eastAsia="Times New Roman" w:hAnsi="Arial" w:cs="Arial"/>
           <w:kern w:val="0"/>
@@ -4083,7 +4070,36 @@
           <w:szCs w:val="24"/>
           <w14:ligatures w14:val="none"/>
         </w:rPr>
-        <w:t>The project's goal is to create a comprehensive forecast model for Beijing home prices that takes into account particular factors such as owner occupancy time, renovation patterns, and building density. It tries to accurately anticipate values as well as identify potentially abandoned or deteriorating regions by analysing historical data from the real estate market (2011-2017) and applying three machine learning algorithms (Linear Regression, Random Forest, and SVR).</w:t>
+      </w:pPr>
+      <w:r>
+        <w:rPr>
+          <w:rFonts w:ascii="Arial" w:eastAsia="Times New Roman" w:hAnsi="Arial" w:cs="Arial"/>
+          <w:kern w:val="0"/>
+          <w:sz w:val="24"/>
+          <w:szCs w:val="24"/>
+          <w14:ligatures w14:val="none"/>
+        </w:rPr>
+        <w:t>The project's goal is to create a comprehensive forecast model for Beijing home prices that takes into account particular factors such as owner</w:t>
+      </w:r>
+      <w:r>
+        <w:rPr>
+          <w:rFonts w:ascii="Arial" w:eastAsia="Times New Roman" w:hAnsi="Arial" w:cs="Arial"/>
+          <w:kern w:val="0"/>
+          <w:sz w:val="24"/>
+          <w:szCs w:val="24"/>
+          <w14:ligatures w14:val="none"/>
+        </w:rPr>
+        <w:t>-</w:t>
+      </w:r>
+      <w:r>
+        <w:rPr>
+          <w:rFonts w:ascii="Arial" w:eastAsia="Times New Roman" w:hAnsi="Arial" w:cs="Arial"/>
+          <w:kern w:val="0"/>
+          <w:sz w:val="24"/>
+          <w:szCs w:val="24"/>
+          <w14:ligatures w14:val="none"/>
+        </w:rPr>
+        <w:t>occupancy time, renovation patterns, and building density. It tries to accurately anticipate values as well as identify potentially abandoned or deteriorating regions by analysing historical data from the real estate market (2011-2017) and applying three machine learning algorithms (Linear Regression, Random Forest, and SVR).</w:t>
       </w:r>
     </w:p>
     <w:p>
@@ -4542,27 +4558,26 @@
         <w:t>verage columns in the figure above is showing us that these are the columns with the largest outliers. Based on these, we determine if the variability of the mean is noticeably higher than the median and determine if the standard deviation is high.</w:t>
       </w:r>
     </w:p>
-    <w:bookmarkEnd w:id="12"/>
-    <w:p>
-      <w:pPr>
-        <w:rPr>
-          <w:rFonts w:ascii="Arial" w:hAnsi="Arial" w:cs="Arial"/>
-          <w:sz w:val="24"/>
-          <w:szCs w:val="24"/>
-        </w:rPr>
-      </w:pPr>
-      <w:r>
-        <w:rPr>
-          <w:rFonts w:ascii="Arial" w:hAnsi="Arial" w:cs="Arial"/>
-          <w:noProof/>
+    <w:p>
+      <w:pPr>
+        <w:jc w:val="center"/>
+        <w:rPr>
+          <w:rFonts w:ascii="Arial" w:hAnsi="Arial" w:cs="Arial"/>
+          <w:sz w:val="24"/>
+          <w:szCs w:val="24"/>
+        </w:rPr>
+      </w:pPr>
+      <w:r>
+        <w:rPr>
+          <w:rFonts w:ascii="Arial" w:hAnsi="Arial" w:cs="Arial"/>
           <w:sz w:val="24"/>
           <w:szCs w:val="24"/>
         </w:rPr>
         <w:drawing>
-          <wp:inline distT="0" distB="0" distL="0" distR="0" wp14:anchorId="42C9F91E" wp14:editId="55B676F0">
-            <wp:extent cx="4633362" cy="2225233"/>
-            <wp:effectExtent l="0" t="0" r="0" b="3810"/>
-            <wp:docPr id="1478398410" name="Picture 1" descr="A table with numbers and letters&#10;&#10;Description automatically generated"/>
+          <wp:inline distT="0" distB="0" distL="0" distR="0" wp14:anchorId="7416A723" wp14:editId="358FB7F5">
+            <wp:extent cx="4060116" cy="2040467"/>
+            <wp:effectExtent l="0" t="0" r="0" b="0"/>
+            <wp:docPr id="490420899" name="Picture 1" descr="A table with numbers and letters&#10;&#10;Description automatically generated"/>
             <wp:cNvGraphicFramePr>
               <a:graphicFrameLocks xmlns:a="http://schemas.openxmlformats.org/drawingml/2006/main" noChangeAspect="1"/>
             </wp:cNvGraphicFramePr>
@@ -4570,7 +4585,7 @@
               <a:graphicData uri="http://schemas.openxmlformats.org/drawingml/2006/picture">
                 <pic:pic xmlns:pic="http://schemas.openxmlformats.org/drawingml/2006/picture">
                   <pic:nvPicPr>
-                    <pic:cNvPr id="1478398410" name="Picture 1" descr="A table with numbers and letters&#10;&#10;Description automatically generated"/>
+                    <pic:cNvPr id="490420899" name="Picture 1" descr="A table with numbers and letters&#10;&#10;Description automatically generated"/>
                     <pic:cNvPicPr/>
                   </pic:nvPicPr>
                   <pic:blipFill>
@@ -4582,7 +4597,7 @@
                   <pic:spPr>
                     <a:xfrm>
                       <a:off x="0" y="0"/>
-                      <a:ext cx="4633362" cy="2225233"/>
+                      <a:ext cx="4095119" cy="2058058"/>
                     </a:xfrm>
                     <a:prstGeom prst="rect">
                       <a:avLst/>
@@ -4594,6 +4609,7 @@
           </wp:inline>
         </w:drawing>
       </w:r>
+      <w:bookmarkEnd w:id="12"/>
     </w:p>
     <w:p>
       <w:pPr>
@@ -4613,7 +4629,7 @@
           <w:sz w:val="24"/>
           <w:szCs w:val="24"/>
         </w:rPr>
-        <w:t xml:space="preserve">The fact that the median value of the </w:t>
+        <w:t xml:space="preserve">When we </w:t>
       </w:r>
       <w:r>
         <w:rPr>
@@ -4622,7 +4638,7 @@
           <w:sz w:val="24"/>
           <w:szCs w:val="24"/>
         </w:rPr>
-        <w:t>b</w:t>
+        <w:t>analy</w:t>
       </w:r>
       <w:r>
         <w:rPr>
@@ -4631,7 +4647,7 @@
           <w:sz w:val="24"/>
           <w:szCs w:val="24"/>
         </w:rPr>
-        <w:t xml:space="preserve">uilding </w:t>
+        <w:t>s</w:t>
       </w:r>
       <w:r>
         <w:rPr>
@@ -4640,7 +4656,7 @@
           <w:sz w:val="24"/>
           <w:szCs w:val="24"/>
         </w:rPr>
-        <w:t>t</w:t>
+        <w:t>e</w:t>
       </w:r>
       <w:r>
         <w:rPr>
@@ -4649,7 +4665,25 @@
           <w:sz w:val="24"/>
           <w:szCs w:val="24"/>
         </w:rPr>
-        <w:t xml:space="preserve">ype column is approximately three indicates that the dataset contains a variety of building types. </w:t>
+        <w:t xml:space="preserve"> real estate market data, we discover several interesting things. To begin, it is fascinating to see how properties display various building classes, as seen by the average value of 4.0 in the building type column. This offers us an indication of the variety of possibilities accessible </w:t>
+      </w:r>
+      <w:r>
+        <w:rPr>
+          <w:rFonts w:ascii="Arial" w:hAnsi="Arial" w:cs="Arial"/>
+          <w:color w:val="000000" w:themeColor="text1"/>
+          <w:sz w:val="24"/>
+          <w:szCs w:val="24"/>
+        </w:rPr>
+        <w:t>i</w:t>
+      </w:r>
+      <w:r>
+        <w:rPr>
+          <w:rFonts w:ascii="Arial" w:hAnsi="Arial" w:cs="Arial"/>
+          <w:color w:val="000000" w:themeColor="text1"/>
+          <w:sz w:val="24"/>
+          <w:szCs w:val="24"/>
+        </w:rPr>
+        <w:t>n the marketplace.</w:t>
       </w:r>
     </w:p>
     <w:p>
@@ -4669,7 +4703,7 @@
           <w:sz w:val="24"/>
           <w:szCs w:val="24"/>
         </w:rPr>
-        <w:t>According to the community</w:t>
+        <w:t xml:space="preserve">The pricing </w:t>
       </w:r>
       <w:r>
         <w:rPr>
@@ -4678,7 +4712,7 @@
           <w:sz w:val="24"/>
           <w:szCs w:val="24"/>
         </w:rPr>
-        <w:t xml:space="preserve"> a</w:t>
+        <w:t>behaviour</w:t>
       </w:r>
       <w:r>
         <w:rPr>
@@ -4687,17 +4721,19 @@
           <w:sz w:val="24"/>
           <w:szCs w:val="24"/>
         </w:rPr>
-        <w:t>verage column, the median value is approximately 6</w:t>
-      </w:r>
-      <w:r>
+        <w:t xml:space="preserve"> in the various communities is particularly instructive. With an average of approximately 63,729, there is significant variation: some places have values as low as 14,773, while others reach 183,109. This significant discrepancy indicates a fairly varied market in which location is critical to the value of assets.</w:t>
+      </w:r>
+    </w:p>
+    <w:p>
+      <w:pPr>
+        <w:jc w:val="both"/>
         <w:rPr>
           <w:rFonts w:ascii="Arial" w:hAnsi="Arial" w:cs="Arial"/>
           <w:color w:val="000000" w:themeColor="text1"/>
           <w:sz w:val="24"/>
           <w:szCs w:val="24"/>
         </w:rPr>
-        <w:t>3</w:t>
-      </w:r>
+      </w:pPr>
       <w:r>
         <w:rPr>
           <w:rFonts w:ascii="Arial" w:hAnsi="Arial" w:cs="Arial"/>
@@ -4705,26 +4741,30 @@
           <w:sz w:val="24"/>
           <w:szCs w:val="24"/>
         </w:rPr>
-        <w:t>,</w:t>
-      </w:r>
-      <w:r>
+        <w:t>In terms of building age, it is worth noting that the majority of the properties are rather new. Although we identify structures dating back to 1950, the majority of them were built after 1994, with a considerable concentration around 2001. This shows that the real estate market has grown significantly in recent decades.</w:t>
+      </w:r>
+    </w:p>
+    <w:p>
+      <w:pPr>
+        <w:jc w:val="both"/>
         <w:rPr>
           <w:rFonts w:ascii="Arial" w:hAnsi="Arial" w:cs="Arial"/>
           <w:color w:val="000000" w:themeColor="text1"/>
           <w:sz w:val="24"/>
           <w:szCs w:val="24"/>
         </w:rPr>
-        <w:t>6</w:t>
-      </w:r>
-      <w:r>
+      </w:pPr>
+    </w:p>
+    <w:p>
+      <w:pPr>
+        <w:jc w:val="both"/>
         <w:rPr>
           <w:rFonts w:ascii="Arial" w:hAnsi="Arial" w:cs="Arial"/>
           <w:color w:val="000000" w:themeColor="text1"/>
           <w:sz w:val="24"/>
           <w:szCs w:val="24"/>
         </w:rPr>
-        <w:t>15</w:t>
-      </w:r>
+      </w:pPr>
       <w:r>
         <w:rPr>
           <w:rFonts w:ascii="Arial" w:hAnsi="Arial" w:cs="Arial"/>
@@ -4732,223 +4772,9 @@
           <w:sz w:val="24"/>
           <w:szCs w:val="24"/>
         </w:rPr>
-        <w:t>.</w:t>
-      </w:r>
-      <w:r>
-        <w:rPr>
-          <w:rFonts w:ascii="Arial" w:hAnsi="Arial" w:cs="Arial"/>
-          <w:color w:val="000000" w:themeColor="text1"/>
-          <w:sz w:val="24"/>
-          <w:szCs w:val="24"/>
-        </w:rPr>
-        <w:t>6</w:t>
-      </w:r>
-      <w:r>
-        <w:rPr>
-          <w:rFonts w:ascii="Arial" w:hAnsi="Arial" w:cs="Arial"/>
-          <w:color w:val="000000" w:themeColor="text1"/>
-          <w:sz w:val="24"/>
-          <w:szCs w:val="24"/>
-        </w:rPr>
-        <w:t xml:space="preserve">5, with a range of </w:t>
-      </w:r>
-      <w:r>
-        <w:rPr>
-          <w:rFonts w:ascii="Arial" w:hAnsi="Arial" w:cs="Arial"/>
-          <w:color w:val="000000" w:themeColor="text1"/>
-          <w:sz w:val="24"/>
-          <w:szCs w:val="24"/>
-        </w:rPr>
-        <w:t>46</w:t>
-      </w:r>
-      <w:r>
-        <w:rPr>
-          <w:rFonts w:ascii="Arial" w:hAnsi="Arial" w:cs="Arial"/>
-          <w:color w:val="000000" w:themeColor="text1"/>
-          <w:sz w:val="24"/>
-          <w:szCs w:val="24"/>
-        </w:rPr>
-        <w:t>,</w:t>
-      </w:r>
-      <w:r>
-        <w:rPr>
-          <w:rFonts w:ascii="Arial" w:hAnsi="Arial" w:cs="Arial"/>
-          <w:color w:val="000000" w:themeColor="text1"/>
-          <w:sz w:val="24"/>
-          <w:szCs w:val="24"/>
-        </w:rPr>
-        <w:t>3</w:t>
-      </w:r>
-      <w:r>
-        <w:rPr>
-          <w:rFonts w:ascii="Arial" w:hAnsi="Arial" w:cs="Arial"/>
-          <w:color w:val="000000" w:themeColor="text1"/>
-          <w:sz w:val="24"/>
-          <w:szCs w:val="24"/>
-        </w:rPr>
-        <w:t>3</w:t>
-      </w:r>
-      <w:r>
-        <w:rPr>
-          <w:rFonts w:ascii="Arial" w:hAnsi="Arial" w:cs="Arial"/>
-          <w:color w:val="000000" w:themeColor="text1"/>
-          <w:sz w:val="24"/>
-          <w:szCs w:val="24"/>
-        </w:rPr>
-        <w:t>9</w:t>
-      </w:r>
-      <w:r>
-        <w:rPr>
-          <w:rFonts w:ascii="Arial" w:hAnsi="Arial" w:cs="Arial"/>
-          <w:color w:val="000000" w:themeColor="text1"/>
-          <w:sz w:val="24"/>
-          <w:szCs w:val="24"/>
-        </w:rPr>
-        <w:t xml:space="preserve"> to 183,109. This suggests that there is a remarkably high standard deviation. </w:t>
-      </w:r>
-      <w:r>
-        <w:rPr>
-          <w:rFonts w:ascii="Arial" w:hAnsi="Arial" w:cs="Arial"/>
-          <w:color w:val="000000" w:themeColor="text1"/>
-          <w:sz w:val="24"/>
-          <w:szCs w:val="24"/>
-        </w:rPr>
-        <w:t>This implies that the standard deviation is usually high</w:t>
-      </w:r>
-      <w:r>
-        <w:rPr>
-          <w:rFonts w:ascii="Arial" w:hAnsi="Arial" w:cs="Arial"/>
-          <w:color w:val="000000" w:themeColor="text1"/>
-          <w:sz w:val="24"/>
-          <w:szCs w:val="24"/>
-        </w:rPr>
-        <w:t>. In addition, this table allows us to visualize that there is a remarkably high variation in house prices across communities.</w:t>
-      </w:r>
-    </w:p>
-    <w:p>
-      <w:pPr>
-        <w:jc w:val="both"/>
-        <w:rPr>
-          <w:rFonts w:ascii="Arial" w:hAnsi="Arial" w:cs="Arial"/>
-          <w:color w:val="000000" w:themeColor="text1"/>
-          <w:sz w:val="24"/>
-          <w:szCs w:val="24"/>
-        </w:rPr>
-      </w:pPr>
-      <w:r>
-        <w:rPr>
-          <w:rFonts w:ascii="Arial" w:hAnsi="Arial" w:cs="Arial"/>
-          <w:color w:val="000000" w:themeColor="text1"/>
-          <w:sz w:val="24"/>
-          <w:szCs w:val="24"/>
-        </w:rPr>
-        <w:t>Finally, we see that the median construction in the “time built” column is around 1999, with a range from 1944 to 2016. Based on the 25% percentile, this indicates that most of the properties in the data set were built after 1994, indicating that the properties were built over a considerable period of time.</w:t>
-      </w:r>
-    </w:p>
-    <w:p>
-      <w:pPr>
-        <w:jc w:val="both"/>
-        <w:rPr>
-          <w:rFonts w:ascii="Arial" w:hAnsi="Arial" w:cs="Arial"/>
-          <w:color w:val="000000" w:themeColor="text1"/>
-          <w:sz w:val="24"/>
-          <w:szCs w:val="24"/>
-        </w:rPr>
-      </w:pPr>
-      <w:r>
-        <w:rPr>
-          <w:rFonts w:ascii="Arial" w:hAnsi="Arial" w:cs="Arial"/>
-          <w:color w:val="000000" w:themeColor="text1"/>
-          <w:sz w:val="24"/>
-          <w:szCs w:val="24"/>
-        </w:rPr>
         <w:lastRenderedPageBreak/>
-        <w:t>The other column that also weighs heavily in our database is DOM based on the fact that our data is focused on a residential leasing platform and what we can observe here is that the average days on market is approximately 28.57 days. This tells us that the mean, property stays on the market for about a month.</w:t>
-      </w:r>
-    </w:p>
-    <w:p>
-      <w:pPr>
-        <w:jc w:val="both"/>
-        <w:rPr>
-          <w:rFonts w:ascii="Arial" w:hAnsi="Arial" w:cs="Arial"/>
-          <w:color w:val="000000" w:themeColor="text1"/>
-          <w:sz w:val="24"/>
-          <w:szCs w:val="24"/>
-        </w:rPr>
-      </w:pPr>
-      <w:r>
-        <w:rPr>
-          <w:rFonts w:ascii="Arial" w:hAnsi="Arial" w:cs="Arial"/>
-          <w:color w:val="000000" w:themeColor="text1"/>
-          <w:sz w:val="24"/>
-          <w:szCs w:val="24"/>
-        </w:rPr>
-        <w:t>We can understand the distribution of building types by determining the most prevalent building category in the dataset using the calculation mode in building</w:t>
-      </w:r>
-      <w:r>
-        <w:rPr>
-          <w:rFonts w:ascii="Arial" w:hAnsi="Arial" w:cs="Arial"/>
-          <w:color w:val="000000" w:themeColor="text1"/>
-          <w:sz w:val="24"/>
-          <w:szCs w:val="24"/>
-        </w:rPr>
-        <w:t xml:space="preserve"> t</w:t>
-      </w:r>
-      <w:r>
-        <w:rPr>
-          <w:rFonts w:ascii="Arial" w:hAnsi="Arial" w:cs="Arial"/>
-          <w:color w:val="000000" w:themeColor="text1"/>
-          <w:sz w:val="24"/>
-          <w:szCs w:val="24"/>
-        </w:rPr>
-        <w:t>ype. Conversely, as both community</w:t>
-      </w:r>
-      <w:r>
-        <w:rPr>
-          <w:rFonts w:ascii="Arial" w:hAnsi="Arial" w:cs="Arial"/>
-          <w:color w:val="000000" w:themeColor="text1"/>
-          <w:sz w:val="24"/>
-          <w:szCs w:val="24"/>
-        </w:rPr>
-        <w:t xml:space="preserve"> a</w:t>
-      </w:r>
-      <w:r>
-        <w:rPr>
-          <w:rFonts w:ascii="Arial" w:hAnsi="Arial" w:cs="Arial"/>
-          <w:color w:val="000000" w:themeColor="text1"/>
-          <w:sz w:val="24"/>
-          <w:szCs w:val="24"/>
-        </w:rPr>
-        <w:t>verage and construction</w:t>
-      </w:r>
-      <w:r>
-        <w:rPr>
-          <w:rFonts w:ascii="Arial" w:hAnsi="Arial" w:cs="Arial"/>
-          <w:color w:val="000000" w:themeColor="text1"/>
-          <w:sz w:val="24"/>
-          <w:szCs w:val="24"/>
-        </w:rPr>
-        <w:t xml:space="preserve"> </w:t>
-      </w:r>
-      <w:r>
-        <w:rPr>
-          <w:rFonts w:ascii="Arial" w:hAnsi="Arial" w:cs="Arial"/>
-          <w:color w:val="000000" w:themeColor="text1"/>
-          <w:sz w:val="24"/>
-          <w:szCs w:val="24"/>
-        </w:rPr>
-        <w:t>t</w:t>
-      </w:r>
-      <w:r>
-        <w:rPr>
-          <w:rFonts w:ascii="Arial" w:hAnsi="Arial" w:cs="Arial"/>
-          <w:color w:val="000000" w:themeColor="text1"/>
-          <w:sz w:val="24"/>
-          <w:szCs w:val="24"/>
-        </w:rPr>
-        <w:t>ime are numerical variables, we chose the mean to assist us in obtaining the desired averages.</w:t>
-      </w:r>
-      <w:bookmarkEnd w:id="13"/>
+        <w:t>The length of time a property is on the market seems particularly crucial to me. Although it takes an average of 29 days to rent a house, the reality is more complex: some are rented in one day, while others can take up to 1,352 days to find a tenant. Most properties rent in about a week, indicating a fairly active market overall.</w:t>
+      </w:r>
     </w:p>
     <w:p>
       <w:pPr>
@@ -4963,6 +4789,7 @@
       </w:pPr>
       <w:bookmarkStart w:id="14" w:name="_Toc181807053"/>
       <w:bookmarkStart w:id="15" w:name="_Toc181903873"/>
+      <w:bookmarkEnd w:id="13"/>
       <w:r>
         <w:rPr>
           <w:rFonts w:ascii="Arial" w:hAnsi="Arial" w:cs="Arial"/>
@@ -5353,6 +5180,7 @@
       <w:r>
         <w:rPr>
           <w:rFonts w:ascii="Arial" w:hAnsi="Arial" w:cs="Arial"/>
+          <w:noProof/>
           <w:color w:val="000000" w:themeColor="text1"/>
           <w:sz w:val="24"/>
           <w:szCs w:val="24"/>
@@ -5510,6 +5338,7 @@
       <w:r>
         <w:rPr>
           <w:rFonts w:ascii="Arial" w:hAnsi="Arial" w:cs="Arial"/>
+          <w:noProof/>
           <w:sz w:val="24"/>
           <w:szCs w:val="24"/>
         </w:rPr>
@@ -5567,23 +5396,7 @@
           <w:sz w:val="28"/>
           <w:szCs w:val="28"/>
         </w:rPr>
-        <w:t xml:space="preserve">Figure </w:t>
-      </w:r>
-      <w:r>
-        <w:rPr>
-          <w:rFonts w:ascii="Arial" w:hAnsi="Arial" w:cs="Arial"/>
-          <w:sz w:val="28"/>
-          <w:szCs w:val="28"/>
-        </w:rPr>
-        <w:t>4</w:t>
-      </w:r>
-      <w:r>
-        <w:rPr>
-          <w:rFonts w:ascii="Arial" w:hAnsi="Arial" w:cs="Arial"/>
-          <w:sz w:val="28"/>
-          <w:szCs w:val="28"/>
-        </w:rPr>
-        <w:t>: “</w:t>
+        <w:t>Figure 4: “</w:t>
       </w:r>
       <w:r>
         <w:rPr>
@@ -5753,6 +5566,7 @@
       <w:r>
         <w:rPr>
           <w:rFonts w:ascii="Arial" w:hAnsi="Arial" w:cs="Arial"/>
+          <w:noProof/>
           <w:sz w:val="24"/>
           <w:szCs w:val="24"/>
           <w:lang w:val="en-US"/>
@@ -5843,7 +5657,23 @@
           <w:sz w:val="28"/>
           <w:szCs w:val="28"/>
         </w:rPr>
-        <w:t>ction of the renovation Condition</w:t>
+        <w:t xml:space="preserve">ction of the </w:t>
+      </w:r>
+      <w:r>
+        <w:rPr>
+          <w:rFonts w:ascii="Arial" w:hAnsi="Arial" w:cs="Arial"/>
+          <w:sz w:val="28"/>
+          <w:szCs w:val="28"/>
+        </w:rPr>
+        <w:t>R</w:t>
+      </w:r>
+      <w:r>
+        <w:rPr>
+          <w:rFonts w:ascii="Arial" w:hAnsi="Arial" w:cs="Arial"/>
+          <w:sz w:val="28"/>
+          <w:szCs w:val="28"/>
+        </w:rPr>
+        <w:t>enovation Condition</w:t>
       </w:r>
       <w:r>
         <w:rPr>
@@ -5873,9 +5703,8 @@
           <w:szCs w:val="24"/>
           <w:lang w:val="en-US"/>
         </w:rPr>
-        <w:t xml:space="preserve">In terms of renovation condition, I can see from this chart that the "Simplicity" category has the largest price range, with a maximum value that is noticeably greater than the other categories. Although it should be </w:t>
-      </w:r>
-      <w:proofErr w:type="spellStart"/>
+        <w:t>In terms of renovation condition</w:t>
+      </w:r>
       <w:r>
         <w:rPr>
           <w:rFonts w:ascii="Arial" w:hAnsi="Arial" w:cs="Arial"/>
@@ -5883,9 +5712,8 @@
           <w:szCs w:val="24"/>
           <w:lang w:val="en-US"/>
         </w:rPr>
-        <w:t>emphasised</w:t>
-      </w:r>
-      <w:proofErr w:type="spellEnd"/>
+        <w:t>s</w:t>
+      </w:r>
       <w:r>
         <w:rPr>
           <w:rFonts w:ascii="Arial" w:hAnsi="Arial" w:cs="Arial"/>
@@ -5893,7 +5721,25 @@
           <w:szCs w:val="24"/>
           <w:lang w:val="en-US"/>
         </w:rPr>
-        <w:t xml:space="preserve"> that this could also be attributable to the year of construction—possibly the Simplicity buildings are the ones that have been built the longest—it could imply that residences with more elegant and straightforward renovations can get the highest values on the market. </w:t>
+        <w:t>, I can see from this chart that the "Simplicity" category has the largest price range, with a maximum value that is noticeably greater than the other categories. Although it should be emphasi</w:t>
+      </w:r>
+      <w:r>
+        <w:rPr>
+          <w:rFonts w:ascii="Arial" w:hAnsi="Arial" w:cs="Arial"/>
+          <w:sz w:val="24"/>
+          <w:szCs w:val="24"/>
+          <w:lang w:val="en-US"/>
+        </w:rPr>
+        <w:t>z</w:t>
+      </w:r>
+      <w:r>
+        <w:rPr>
+          <w:rFonts w:ascii="Arial" w:hAnsi="Arial" w:cs="Arial"/>
+          <w:sz w:val="24"/>
+          <w:szCs w:val="24"/>
+          <w:lang w:val="en-US"/>
+        </w:rPr>
+        <w:t xml:space="preserve">ed that this could also be attributable to the year of construction—possibly the Simplicity buildings are the ones that have been built the longest—it could imply that residences with more elegant and straightforward renovations can get the highest values on the market. </w:t>
       </w:r>
     </w:p>
     <w:p>
@@ -5934,9 +5780,8 @@
           <w:szCs w:val="24"/>
           <w:lang w:val="en-US"/>
         </w:rPr>
-        <w:t xml:space="preserve">Although they are not as appealing as the "Simplicity" </w:t>
-      </w:r>
-      <w:proofErr w:type="spellStart"/>
+        <w:t>Although they are not as appealing as the "Simplicity" remodeling homes, the "Other" and "Rough" categories fall in the cente</w:t>
+      </w:r>
       <w:r>
         <w:rPr>
           <w:rFonts w:ascii="Arial" w:hAnsi="Arial" w:cs="Arial"/>
@@ -5944,9 +5789,8 @@
           <w:szCs w:val="24"/>
           <w:lang w:val="en-US"/>
         </w:rPr>
-        <w:t>remodelling</w:t>
-      </w:r>
-      <w:proofErr w:type="spellEnd"/>
+        <w:t>r</w:t>
+      </w:r>
       <w:r>
         <w:rPr>
           <w:rFonts w:ascii="Arial" w:hAnsi="Arial" w:cs="Arial"/>
@@ -5954,37 +5798,18 @@
           <w:szCs w:val="24"/>
           <w:lang w:val="en-US"/>
         </w:rPr>
-        <w:t xml:space="preserve"> homes, the "Other" and "Rough" categories fall in the </w:t>
-      </w:r>
-      <w:proofErr w:type="spellStart"/>
-      <w:r>
-        <w:rPr>
-          <w:rFonts w:ascii="Arial" w:hAnsi="Arial" w:cs="Arial"/>
-          <w:sz w:val="24"/>
-          <w:szCs w:val="24"/>
+        <w:t xml:space="preserve"> of the pricing range, suggesting that they are still suitable choices.</w:t>
+      </w:r>
+    </w:p>
+    <w:p>
+      <w:pPr>
+        <w:rPr>
           <w:lang w:val="en-US"/>
         </w:rPr>
-        <w:t>centre</w:t>
-      </w:r>
-      <w:proofErr w:type="spellEnd"/>
-      <w:r>
-        <w:rPr>
-          <w:rFonts w:ascii="Arial" w:hAnsi="Arial" w:cs="Arial"/>
-          <w:sz w:val="24"/>
-          <w:szCs w:val="24"/>
-          <w:lang w:val="en-US"/>
-        </w:rPr>
-        <w:t xml:space="preserve"> of the pricing range, suggesting that they are still suitable choices.</w:t>
-      </w:r>
-    </w:p>
-    <w:p>
-      <w:pPr>
-        <w:rPr>
-          <w:lang w:val="en-US"/>
-        </w:rPr>
-      </w:pPr>
-      <w:r>
-        <w:rPr>
+      </w:pPr>
+      <w:r>
+        <w:rPr>
+          <w:noProof/>
           <w:lang w:val="en-US"/>
         </w:rPr>
         <w:lastRenderedPageBreak/>
@@ -6203,6 +6028,7 @@
       <w:r>
         <w:rPr>
           <w:rFonts w:ascii="Arial" w:hAnsi="Arial" w:cs="Arial"/>
+          <w:noProof/>
           <w:sz w:val="24"/>
           <w:szCs w:val="24"/>
           <w:lang w:val="en-US"/>
@@ -6350,9 +6176,8 @@
           <w:szCs w:val="24"/>
           <w:lang w:val="en-US"/>
         </w:rPr>
-        <w:t xml:space="preserve">On the other hand, despite their high cost, buildings with a "Steel/Concrete" structure fall short of those with a "Brick/Wood" structure. This suggests that customers may not always </w:t>
-      </w:r>
-      <w:proofErr w:type="spellStart"/>
+        <w:t>On the other hand, despite their high cost, buildings with a "Steel/Concrete" structure fall short of those with a "Brick/Wood" structure. This suggests that customers may not always favour it over conventional materials, even though it is a more contemporary construction alternative.</w:t>
+      </w:r>
       <w:r>
         <w:rPr>
           <w:rFonts w:ascii="Arial" w:hAnsi="Arial" w:cs="Arial"/>
@@ -6360,9 +6185,8 @@
           <w:szCs w:val="24"/>
           <w:lang w:val="en-US"/>
         </w:rPr>
-        <w:t>favour</w:t>
-      </w:r>
-      <w:proofErr w:type="spellEnd"/>
+        <w:t xml:space="preserve"> </w:t>
+      </w:r>
       <w:r>
         <w:rPr>
           <w:rFonts w:ascii="Arial" w:hAnsi="Arial" w:cs="Arial"/>
@@ -6370,39 +6194,22 @@
           <w:szCs w:val="24"/>
           <w:lang w:val="en-US"/>
         </w:rPr>
-        <w:t xml:space="preserve"> it over conventional materials, even though it is a more contemporary construction alternative.</w:t>
-      </w:r>
-      <w:r>
+        <w:t>Although they are in the middle price ranges, the other categories—such as "Mixed," "Steel," and "Brick/Concrete"—indicate that they are respectable choices but not as valuable as the "Brick/Wood" building.</w:t>
+      </w:r>
+    </w:p>
+    <w:p>
+      <w:pPr>
         <w:rPr>
           <w:rFonts w:ascii="Arial" w:hAnsi="Arial" w:cs="Arial"/>
           <w:sz w:val="24"/>
           <w:szCs w:val="24"/>
           <w:lang w:val="en-US"/>
         </w:rPr>
-        <w:t xml:space="preserve"> </w:t>
-      </w:r>
-      <w:r>
-        <w:rPr>
-          <w:rFonts w:ascii="Arial" w:hAnsi="Arial" w:cs="Arial"/>
-          <w:sz w:val="24"/>
-          <w:szCs w:val="24"/>
-          <w:lang w:val="en-US"/>
-        </w:rPr>
-        <w:t>Although they are in the middle price ranges, the other categories—such as "Mixed," "Steel," and "Brick/Concrete"—indicate that they are respectable choices but not as valuable as the "Brick/Wood" building.</w:t>
-      </w:r>
-    </w:p>
-    <w:p>
-      <w:pPr>
-        <w:rPr>
-          <w:rFonts w:ascii="Arial" w:hAnsi="Arial" w:cs="Arial"/>
-          <w:sz w:val="24"/>
-          <w:szCs w:val="24"/>
-          <w:lang w:val="en-US"/>
-        </w:rPr>
-      </w:pPr>
-      <w:r>
-        <w:rPr>
-          <w:rFonts w:ascii="Arial" w:hAnsi="Arial" w:cs="Arial"/>
+      </w:pPr>
+      <w:r>
+        <w:rPr>
+          <w:rFonts w:ascii="Arial" w:hAnsi="Arial" w:cs="Arial"/>
+          <w:noProof/>
           <w:sz w:val="24"/>
           <w:szCs w:val="24"/>
           <w:lang w:val="en-US"/>
@@ -6575,6 +6382,7 @@
       <w:r>
         <w:rPr>
           <w:rFonts w:ascii="Arial" w:hAnsi="Arial" w:cs="Arial"/>
+          <w:noProof/>
           <w:sz w:val="24"/>
           <w:szCs w:val="24"/>
           <w:lang w:val="en-US"/>
@@ -6693,43 +6501,7 @@
           <w:sz w:val="24"/>
           <w:szCs w:val="24"/>
         </w:rPr>
-        <w:t>The median (centre line of the box plot) of the properties without lifts is lower than that of the houses with lifts, despite the fact that the price range for "</w:t>
-      </w:r>
-      <w:proofErr w:type="spellStart"/>
-      <w:r>
-        <w:rPr>
-          <w:rFonts w:ascii="Arial" w:hAnsi="Arial" w:cs="Arial"/>
-          <w:sz w:val="24"/>
-          <w:szCs w:val="24"/>
-        </w:rPr>
-        <w:t>No_elevator</w:t>
-      </w:r>
-      <w:proofErr w:type="spellEnd"/>
-      <w:r>
-        <w:rPr>
-          <w:rFonts w:ascii="Arial" w:hAnsi="Arial" w:cs="Arial"/>
-          <w:sz w:val="24"/>
-          <w:szCs w:val="24"/>
-        </w:rPr>
-        <w:t>" properties is wider and has a higher maximum value than for "</w:t>
-      </w:r>
-      <w:proofErr w:type="spellStart"/>
-      <w:r>
-        <w:rPr>
-          <w:rFonts w:ascii="Arial" w:hAnsi="Arial" w:cs="Arial"/>
-          <w:sz w:val="24"/>
-          <w:szCs w:val="24"/>
-        </w:rPr>
-        <w:t>Has_elevator</w:t>
-      </w:r>
-      <w:proofErr w:type="spellEnd"/>
-      <w:r>
-        <w:rPr>
-          <w:rFonts w:ascii="Arial" w:hAnsi="Arial" w:cs="Arial"/>
-          <w:sz w:val="24"/>
-          <w:szCs w:val="24"/>
-        </w:rPr>
-        <w:t>" buildings.</w:t>
+        <w:t>The median (centre line of the box plot) of the properties without lifts is lower than that of the houses with lifts, despite the fact that the price range for "No_elevator" properties is wider and has a higher maximum value than for "Has_elevator" buildings.</w:t>
       </w:r>
     </w:p>
     <w:p>
@@ -6772,6 +6544,9 @@
     <w:p/>
     <w:p>
       <w:r>
+        <w:rPr>
+          <w:noProof/>
+        </w:rPr>
         <w:lastRenderedPageBreak/>
         <w:drawing>
           <wp:inline distT="0" distB="0" distL="0" distR="0" wp14:anchorId="17B6C8A9" wp14:editId="01F21C5B">
@@ -6851,15 +6626,7 @@
           <w:sz w:val="28"/>
           <w:szCs w:val="28"/>
         </w:rPr>
-        <w:t xml:space="preserve">Price in Function of the </w:t>
-      </w:r>
-      <w:r>
-        <w:rPr>
-          <w:rFonts w:ascii="Arial" w:hAnsi="Arial" w:cs="Arial"/>
-          <w:sz w:val="28"/>
-          <w:szCs w:val="28"/>
-        </w:rPr>
-        <w:t>subway</w:t>
+        <w:t>Price in Function of the subway</w:t>
       </w:r>
       <w:r>
         <w:rPr>
@@ -6892,6 +6659,9 @@
     <w:p/>
     <w:p>
       <w:r>
+        <w:rPr>
+          <w:noProof/>
+        </w:rPr>
         <w:lastRenderedPageBreak/>
         <w:drawing>
           <wp:inline distT="0" distB="0" distL="0" distR="0" wp14:anchorId="05DA3BC3" wp14:editId="6BC7952B">
@@ -6954,15 +6724,7 @@
           <w:sz w:val="28"/>
           <w:szCs w:val="28"/>
         </w:rPr>
-        <w:t>1</w:t>
-      </w:r>
-      <w:r>
-        <w:rPr>
-          <w:rFonts w:ascii="Arial" w:hAnsi="Arial" w:cs="Arial"/>
-          <w:sz w:val="28"/>
-          <w:szCs w:val="28"/>
-        </w:rPr>
-        <w:t>1</w:t>
+        <w:t>11</w:t>
       </w:r>
       <w:r>
         <w:rPr>
@@ -7023,61 +6785,7 @@
           <w:sz w:val="24"/>
           <w:szCs w:val="24"/>
         </w:rPr>
-        <w:t xml:space="preserve">The </w:t>
-      </w:r>
-      <w:proofErr w:type="spellStart"/>
-      <w:r>
-        <w:rPr>
-          <w:rFonts w:ascii="Arial" w:hAnsi="Arial" w:cs="Arial"/>
-          <w:sz w:val="24"/>
-          <w:szCs w:val="24"/>
-        </w:rPr>
-        <w:t>ChangPing</w:t>
-      </w:r>
-      <w:proofErr w:type="spellEnd"/>
-      <w:r>
-        <w:rPr>
-          <w:rFonts w:ascii="Arial" w:hAnsi="Arial" w:cs="Arial"/>
-          <w:sz w:val="24"/>
-          <w:szCs w:val="24"/>
-        </w:rPr>
-        <w:t xml:space="preserve"> district has the highest concentration and density of real estate activity represented in the data, followed by Chaoyang, </w:t>
-      </w:r>
-      <w:proofErr w:type="spellStart"/>
-      <w:r>
-        <w:rPr>
-          <w:rFonts w:ascii="Arial" w:hAnsi="Arial" w:cs="Arial"/>
-          <w:sz w:val="24"/>
-          <w:szCs w:val="24"/>
-        </w:rPr>
-        <w:t>DongCheng</w:t>
-      </w:r>
-      <w:proofErr w:type="spellEnd"/>
-      <w:r>
-        <w:rPr>
-          <w:rFonts w:ascii="Arial" w:hAnsi="Arial" w:cs="Arial"/>
-          <w:sz w:val="24"/>
-          <w:szCs w:val="24"/>
-        </w:rPr>
-        <w:t xml:space="preserve">, and </w:t>
-      </w:r>
-      <w:proofErr w:type="spellStart"/>
-      <w:r>
-        <w:rPr>
-          <w:rFonts w:ascii="Arial" w:hAnsi="Arial" w:cs="Arial"/>
-          <w:sz w:val="24"/>
-          <w:szCs w:val="24"/>
-        </w:rPr>
-        <w:t>HaiDian</w:t>
-      </w:r>
-      <w:proofErr w:type="spellEnd"/>
-      <w:r>
-        <w:rPr>
-          <w:rFonts w:ascii="Arial" w:hAnsi="Arial" w:cs="Arial"/>
-          <w:sz w:val="24"/>
-          <w:szCs w:val="24"/>
-        </w:rPr>
-        <w:t>, all of which have a higher concentration and density of points, indicating that real estate activity is more intense in those areas. These districts appear to be the most popular or appealing to purchasers.</w:t>
+        <w:t>The ChangPing district has the highest concentration and density of real estate activity represented in the data, followed by Chaoyang, DongCheng, and HaiDian, all of which have a higher concentration and density of points, indicating that real estate activity is more intense in those areas. These districts appear to be the most popular or appealing to purchasers.</w:t>
       </w:r>
     </w:p>
     <w:p>
@@ -7095,97 +6803,7 @@
           <w:sz w:val="24"/>
           <w:szCs w:val="24"/>
         </w:rPr>
-        <w:t xml:space="preserve">Districts with a more dispersed distribution and lower number of properties include </w:t>
-      </w:r>
-      <w:proofErr w:type="spellStart"/>
-      <w:r>
-        <w:rPr>
-          <w:rFonts w:ascii="Arial" w:hAnsi="Arial" w:cs="Arial"/>
-          <w:sz w:val="24"/>
-          <w:szCs w:val="24"/>
-        </w:rPr>
-        <w:t>MenTouGou</w:t>
-      </w:r>
-      <w:proofErr w:type="spellEnd"/>
-      <w:r>
-        <w:rPr>
-          <w:rFonts w:ascii="Arial" w:hAnsi="Arial" w:cs="Arial"/>
-          <w:sz w:val="24"/>
-          <w:szCs w:val="24"/>
-        </w:rPr>
-        <w:t xml:space="preserve">, </w:t>
-      </w:r>
-      <w:proofErr w:type="spellStart"/>
-      <w:r>
-        <w:rPr>
-          <w:rFonts w:ascii="Arial" w:hAnsi="Arial" w:cs="Arial"/>
-          <w:sz w:val="24"/>
-          <w:szCs w:val="24"/>
-        </w:rPr>
-        <w:t>XiCheng</w:t>
-      </w:r>
-      <w:proofErr w:type="spellEnd"/>
-      <w:r>
-        <w:rPr>
-          <w:rFonts w:ascii="Arial" w:hAnsi="Arial" w:cs="Arial"/>
-          <w:sz w:val="24"/>
-          <w:szCs w:val="24"/>
-        </w:rPr>
-        <w:t xml:space="preserve">, and </w:t>
-      </w:r>
-      <w:proofErr w:type="spellStart"/>
-      <w:r>
-        <w:rPr>
-          <w:rFonts w:ascii="Arial" w:hAnsi="Arial" w:cs="Arial"/>
-          <w:sz w:val="24"/>
-          <w:szCs w:val="24"/>
-        </w:rPr>
-        <w:t>ShunYi</w:t>
-      </w:r>
-      <w:proofErr w:type="spellEnd"/>
-      <w:r>
-        <w:rPr>
-          <w:rFonts w:ascii="Arial" w:hAnsi="Arial" w:cs="Arial"/>
-          <w:sz w:val="24"/>
-          <w:szCs w:val="24"/>
-        </w:rPr>
-        <w:t xml:space="preserve">. This shows that these are locations with low activity in the Beijing real estate market. Some districts, such as </w:t>
-      </w:r>
-      <w:proofErr w:type="spellStart"/>
-      <w:r>
-        <w:rPr>
-          <w:rFonts w:ascii="Arial" w:hAnsi="Arial" w:cs="Arial"/>
-          <w:sz w:val="24"/>
-          <w:szCs w:val="24"/>
-        </w:rPr>
-        <w:t>FangShang</w:t>
-      </w:r>
-      <w:proofErr w:type="spellEnd"/>
-      <w:r>
-        <w:rPr>
-          <w:rFonts w:ascii="Arial" w:hAnsi="Arial" w:cs="Arial"/>
-          <w:sz w:val="24"/>
-          <w:szCs w:val="24"/>
-        </w:rPr>
-        <w:t xml:space="preserve"> and </w:t>
-      </w:r>
-      <w:proofErr w:type="spellStart"/>
-      <w:r>
-        <w:rPr>
-          <w:rFonts w:ascii="Arial" w:hAnsi="Arial" w:cs="Arial"/>
-          <w:sz w:val="24"/>
-          <w:szCs w:val="24"/>
-        </w:rPr>
-        <w:t>TongZhou</w:t>
-      </w:r>
-      <w:proofErr w:type="spellEnd"/>
-      <w:r>
-        <w:rPr>
-          <w:rFonts w:ascii="Arial" w:hAnsi="Arial" w:cs="Arial"/>
-          <w:sz w:val="24"/>
-          <w:szCs w:val="24"/>
-        </w:rPr>
-        <w:t>, have more distinct clusters, which may suggest the existence of important real estate developments or projects in such locations.</w:t>
+        <w:t>Districts with a more dispersed distribution and lower number of properties include MenTouGou, XiCheng, and ShunYi. This shows that these are locations with low activity in the Beijing real estate market. Some districts, such as FangShang and TongZhou, have more distinct clusters, which may suggest the existence of important real estate developments or projects in such locations.</w:t>
       </w:r>
     </w:p>
     <w:p>
@@ -7210,266 +6828,27 @@
     </w:p>
     <w:p>
       <w:pPr>
-        <w:pStyle w:val="Heading1"/>
-        <w:rPr>
-          <w:rFonts w:ascii="Arial" w:hAnsi="Arial" w:cs="Arial"/>
-        </w:rPr>
-      </w:pPr>
-      <w:bookmarkStart w:id="26" w:name="_Toc181807056"/>
-      <w:bookmarkStart w:id="27" w:name="_Toc181903884"/>
-      <w:r>
-        <w:rPr>
-          <w:rFonts w:ascii="Arial" w:hAnsi="Arial" w:cs="Arial"/>
+        <w:jc w:val="both"/>
+        <w:rPr>
+          <w:rFonts w:ascii="Arial" w:hAnsi="Arial" w:cs="Arial"/>
+          <w:sz w:val="24"/>
+          <w:szCs w:val="24"/>
+          <w:lang w:val="en-US"/>
+        </w:rPr>
+      </w:pPr>
+      <w:r>
+        <w:rPr>
+          <w:rFonts w:ascii="Arial" w:hAnsi="Arial" w:cs="Arial"/>
+          <w:sz w:val="24"/>
+          <w:szCs w:val="24"/>
+          <w:lang w:val="en-US"/>
         </w:rPr>
         <w:lastRenderedPageBreak/>
-        <w:t>Application of the model</w:t>
-      </w:r>
-      <w:bookmarkEnd w:id="26"/>
-      <w:bookmarkEnd w:id="27"/>
-    </w:p>
-    <w:p>
-      <w:pPr>
-        <w:rPr>
-          <w:rFonts w:ascii="Arial" w:hAnsi="Arial" w:cs="Arial"/>
-          <w:sz w:val="24"/>
-          <w:szCs w:val="24"/>
-        </w:rPr>
-      </w:pPr>
-    </w:p>
-    <w:p>
-      <w:pPr>
-        <w:jc w:val="both"/>
-        <w:rPr>
-          <w:rFonts w:ascii="Arial" w:hAnsi="Arial" w:cs="Arial"/>
-          <w:sz w:val="24"/>
-          <w:szCs w:val="24"/>
-        </w:rPr>
-      </w:pPr>
-      <w:r>
-        <w:rPr>
-          <w:rFonts w:ascii="Arial" w:hAnsi="Arial" w:cs="Arial"/>
-          <w:sz w:val="24"/>
-          <w:szCs w:val="24"/>
-        </w:rPr>
-        <w:t>The process of constructing our predictive model for the Beijing real estate market included a critical phase in algorithm selection. Initially, we used three alternative models: Linear Regression, Random Forest, and Support Vector Regression (SVR). This was not an arbitrary selection; each model was picked based on its unique features and potential to handle various areas of our challenge.</w:t>
-      </w:r>
-    </w:p>
-    <w:p>
-      <w:pPr>
-        <w:jc w:val="both"/>
-        <w:rPr>
-          <w:rFonts w:ascii="Arial" w:hAnsi="Arial" w:cs="Arial"/>
-          <w:sz w:val="24"/>
-          <w:szCs w:val="24"/>
-        </w:rPr>
-      </w:pPr>
-      <w:r>
-        <w:rPr>
-          <w:rFonts w:ascii="Arial" w:hAnsi="Arial" w:cs="Arial"/>
-          <w:sz w:val="24"/>
-          <w:szCs w:val="24"/>
-        </w:rPr>
-        <w:t>Our foundation model, Linear Regression, was first chosen for numerous important reasons. For starters, its capacity to handle linear correlations between variables makes it very effective in the real estate market, where elements like property size and price often follow a linear relationship. Furthermore, the model's interpretability is critical in the real estate sector, as stakeholders must clearly understand how different attributes affect the final pricing.</w:t>
-      </w:r>
-    </w:p>
-    <w:p>
-      <w:pPr>
-        <w:jc w:val="both"/>
-        <w:rPr>
-          <w:rFonts w:ascii="Arial" w:hAnsi="Arial" w:cs="Arial"/>
-          <w:sz w:val="24"/>
-          <w:szCs w:val="24"/>
-        </w:rPr>
-      </w:pPr>
-      <w:r>
-        <w:rPr>
-          <w:rFonts w:ascii="Arial" w:hAnsi="Arial" w:cs="Arial"/>
-          <w:sz w:val="24"/>
-          <w:szCs w:val="24"/>
-        </w:rPr>
-        <w:t>Our initial testing using Linear Regression yielded promising results. Our 80-20 data split (train-test) resulted in a R² of 0.8</w:t>
-      </w:r>
-      <w:r>
-        <w:rPr>
-          <w:rFonts w:ascii="Arial" w:hAnsi="Arial" w:cs="Arial"/>
-          <w:sz w:val="24"/>
-          <w:szCs w:val="24"/>
-        </w:rPr>
-        <w:t>723</w:t>
-      </w:r>
-      <w:r>
-        <w:rPr>
-          <w:rFonts w:ascii="Arial" w:hAnsi="Arial" w:cs="Arial"/>
-          <w:sz w:val="24"/>
-          <w:szCs w:val="24"/>
-        </w:rPr>
-        <w:t>, indicating that our model explains 87.</w:t>
-      </w:r>
-      <w:r>
-        <w:rPr>
-          <w:rFonts w:ascii="Arial" w:hAnsi="Arial" w:cs="Arial"/>
-          <w:sz w:val="24"/>
-          <w:szCs w:val="24"/>
-        </w:rPr>
-        <w:t>23</w:t>
-      </w:r>
-      <w:r>
-        <w:rPr>
-          <w:rFonts w:ascii="Arial" w:hAnsi="Arial" w:cs="Arial"/>
-          <w:sz w:val="24"/>
-          <w:szCs w:val="24"/>
-        </w:rPr>
-        <w:t>% of price fluctuation. This finding was especially intriguing since it implies that with a bigger training set, the model can better capture the underlying correlations between variables.</w:t>
-      </w:r>
-    </w:p>
-    <w:p>
-      <w:pPr>
-        <w:pStyle w:val="Heading1"/>
-        <w:rPr>
-          <w:rFonts w:ascii="Arial" w:hAnsi="Arial" w:cs="Arial"/>
-        </w:rPr>
-      </w:pPr>
-      <w:bookmarkStart w:id="28" w:name="_Toc181807057"/>
-      <w:bookmarkStart w:id="29" w:name="_Toc181903885"/>
-      <w:r>
-        <w:rPr>
-          <w:rFonts w:ascii="Arial" w:hAnsi="Arial" w:cs="Arial"/>
-        </w:rPr>
-        <w:t>Performance Analysis and Optimization</w:t>
-      </w:r>
-      <w:bookmarkEnd w:id="28"/>
-      <w:bookmarkEnd w:id="29"/>
-    </w:p>
-    <w:p>
-      <w:pPr>
-        <w:rPr>
-          <w:rFonts w:ascii="Arial" w:hAnsi="Arial" w:cs="Arial"/>
-          <w:sz w:val="24"/>
-          <w:szCs w:val="24"/>
-        </w:rPr>
-      </w:pPr>
-    </w:p>
-    <w:p>
-      <w:pPr>
-        <w:jc w:val="both"/>
-        <w:rPr>
-          <w:rFonts w:ascii="Arial" w:hAnsi="Arial" w:cs="Arial"/>
-          <w:sz w:val="24"/>
-          <w:szCs w:val="24"/>
-        </w:rPr>
-      </w:pPr>
-      <w:r>
-        <w:rPr>
-          <w:rFonts w:ascii="Arial" w:hAnsi="Arial" w:cs="Arial"/>
-          <w:sz w:val="24"/>
-          <w:szCs w:val="24"/>
-        </w:rPr>
-        <w:t>Hyperparameter optimisation uncovered intriguing facets of our models' behaviour. The parameter '</w:t>
-      </w:r>
-      <w:proofErr w:type="spellStart"/>
-      <w:r>
-        <w:rPr>
-          <w:rFonts w:ascii="Arial" w:hAnsi="Arial" w:cs="Arial"/>
-          <w:sz w:val="24"/>
-          <w:szCs w:val="24"/>
-        </w:rPr>
-        <w:t>n_jobs</w:t>
-      </w:r>
-      <w:proofErr w:type="spellEnd"/>
-      <w:r>
-        <w:rPr>
-          <w:rFonts w:ascii="Arial" w:hAnsi="Arial" w:cs="Arial"/>
-          <w:sz w:val="24"/>
-          <w:szCs w:val="24"/>
-        </w:rPr>
-        <w:t>': 50 was found to be the ideal value for Linear Regression, suggesting that using several processing cores greatly enhances model performance. This discovery has practical ramifications for implementing the model in a production setting in addition to being significant from a technical standpoint.</w:t>
-      </w:r>
-    </w:p>
-    <w:p>
-      <w:pPr>
-        <w:jc w:val="both"/>
-        <w:rPr>
-          <w:rFonts w:ascii="Arial" w:hAnsi="Arial" w:cs="Arial"/>
-          <w:sz w:val="24"/>
-          <w:szCs w:val="24"/>
-        </w:rPr>
-      </w:pPr>
-      <w:r>
-        <w:rPr>
-          <w:rFonts w:ascii="Arial" w:hAnsi="Arial" w:cs="Arial"/>
-          <w:sz w:val="24"/>
-          <w:szCs w:val="24"/>
-        </w:rPr>
-        <w:t>In our preliminary experiments, Random Forest demonstrated exceptional efficacy, attaining an R2 of 0.99</w:t>
-      </w:r>
-      <w:r>
-        <w:rPr>
-          <w:rFonts w:ascii="Arial" w:hAnsi="Arial" w:cs="Arial"/>
-          <w:sz w:val="24"/>
-          <w:szCs w:val="24"/>
-        </w:rPr>
-        <w:t>69</w:t>
-      </w:r>
-      <w:r>
-        <w:rPr>
-          <w:rFonts w:ascii="Arial" w:hAnsi="Arial" w:cs="Arial"/>
-          <w:sz w:val="24"/>
-          <w:szCs w:val="24"/>
-        </w:rPr>
-        <w:t>. In the real estate market, where elements like location can have non-linear effects on pricing, this higher performance might be ascribed to its capacity to manage complicated interactions between variables and capture non-linear correlations.</w:t>
-      </w:r>
-    </w:p>
-    <w:p>
-      <w:pPr>
-        <w:pStyle w:val="Heading1"/>
-        <w:rPr>
-          <w:rFonts w:ascii="Arial" w:hAnsi="Arial" w:cs="Arial"/>
-        </w:rPr>
-      </w:pPr>
-      <w:bookmarkStart w:id="30" w:name="_Toc181807058"/>
-      <w:bookmarkStart w:id="31" w:name="_Toc181903886"/>
-      <w:r>
-        <w:rPr>
-          <w:rFonts w:ascii="Arial" w:hAnsi="Arial" w:cs="Arial"/>
-        </w:rPr>
-        <w:lastRenderedPageBreak/>
-        <w:t>Interpreta</w:t>
-      </w:r>
-      <w:r>
-        <w:rPr>
-          <w:rFonts w:ascii="Arial" w:hAnsi="Arial" w:cs="Arial"/>
-        </w:rPr>
-        <w:t xml:space="preserve">tion </w:t>
-      </w:r>
-      <w:r>
-        <w:rPr>
-          <w:rFonts w:ascii="Arial" w:hAnsi="Arial" w:cs="Arial"/>
-        </w:rPr>
-        <w:t>of Visualizations and Residuals</w:t>
-      </w:r>
-      <w:bookmarkEnd w:id="30"/>
-      <w:bookmarkEnd w:id="31"/>
-    </w:p>
-    <w:p>
-      <w:pPr>
-        <w:rPr>
-          <w:rFonts w:ascii="Arial" w:hAnsi="Arial" w:cs="Arial"/>
-          <w:sz w:val="24"/>
-          <w:szCs w:val="24"/>
-        </w:rPr>
-      </w:pPr>
-      <w:r>
-        <w:rPr>
-          <w:rFonts w:ascii="Arial" w:hAnsi="Arial" w:cs="Arial"/>
-          <w:noProof/>
-          <w:sz w:val="24"/>
-          <w:szCs w:val="24"/>
-        </w:rPr>
         <w:drawing>
-          <wp:inline distT="0" distB="0" distL="0" distR="0" wp14:anchorId="17D29846" wp14:editId="77E1C5F5">
-            <wp:extent cx="5731510" cy="1844040"/>
-            <wp:effectExtent l="0" t="0" r="2540" b="3810"/>
-            <wp:docPr id="377178093" name="Picture 1" descr="A blue dotted line with red dots&#10;&#10;Description automatically generated"/>
+          <wp:inline distT="0" distB="0" distL="0" distR="0" wp14:anchorId="780C2CBD" wp14:editId="489AF7DC">
+            <wp:extent cx="5731510" cy="1836420"/>
+            <wp:effectExtent l="0" t="0" r="2540" b="0"/>
+            <wp:docPr id="705366621" name="Picture 1" descr="A graph and diagram of a graph&#10;&#10;Description automatically generated"/>
             <wp:cNvGraphicFramePr>
               <a:graphicFrameLocks xmlns:a="http://schemas.openxmlformats.org/drawingml/2006/main" noChangeAspect="1"/>
             </wp:cNvGraphicFramePr>
@@ -7477,7 +6856,7 @@
               <a:graphicData uri="http://schemas.openxmlformats.org/drawingml/2006/picture">
                 <pic:pic xmlns:pic="http://schemas.openxmlformats.org/drawingml/2006/picture">
                   <pic:nvPicPr>
-                    <pic:cNvPr id="377178093" name="Picture 1" descr="A blue dotted line with red dots&#10;&#10;Description automatically generated"/>
+                    <pic:cNvPr id="705366621" name="Picture 1" descr="A graph and diagram of a graph&#10;&#10;Description automatically generated"/>
                     <pic:cNvPicPr/>
                   </pic:nvPicPr>
                   <pic:blipFill>
@@ -7489,7 +6868,7 @@
                   <pic:spPr>
                     <a:xfrm>
                       <a:off x="0" y="0"/>
-                      <a:ext cx="5731510" cy="1844040"/>
+                      <a:ext cx="5731510" cy="1836420"/>
                     </a:xfrm>
                     <a:prstGeom prst="rect">
                       <a:avLst/>
@@ -7511,56 +6890,102 @@
           <w:szCs w:val="28"/>
         </w:rPr>
       </w:pPr>
-      <w:bookmarkStart w:id="32" w:name="_Toc181903887"/>
-      <w:r>
-        <w:rPr>
-          <w:rFonts w:ascii="Arial" w:hAnsi="Arial" w:cs="Arial"/>
-          <w:sz w:val="28"/>
-          <w:szCs w:val="28"/>
-        </w:rPr>
-        <w:t xml:space="preserve">Figure 4: </w:t>
-      </w:r>
-      <w:r>
-        <w:rPr>
-          <w:rFonts w:ascii="Arial" w:hAnsi="Arial" w:cs="Arial"/>
-          <w:sz w:val="28"/>
-          <w:szCs w:val="28"/>
-        </w:rPr>
-        <w:t>“</w:t>
-      </w:r>
-      <w:r>
-        <w:rPr>
-          <w:rFonts w:ascii="Arial" w:hAnsi="Arial" w:cs="Arial"/>
-          <w:sz w:val="28"/>
-          <w:szCs w:val="28"/>
-        </w:rPr>
-        <w:t>Comparison of optimized models</w:t>
-      </w:r>
-      <w:r>
-        <w:rPr>
-          <w:rFonts w:ascii="Arial" w:hAnsi="Arial" w:cs="Arial"/>
-          <w:sz w:val="28"/>
-          <w:szCs w:val="28"/>
-        </w:rPr>
-        <w:t xml:space="preserve"> (</w:t>
-      </w:r>
-      <w:r>
-        <w:rPr>
-          <w:rFonts w:ascii="Arial" w:hAnsi="Arial" w:cs="Arial"/>
-          <w:sz w:val="28"/>
-          <w:szCs w:val="28"/>
-        </w:rPr>
-        <w:t>Generated in Python using Matplotlib</w:t>
-      </w:r>
-      <w:r>
-        <w:rPr>
-          <w:rFonts w:ascii="Arial" w:hAnsi="Arial" w:cs="Arial"/>
-          <w:sz w:val="28"/>
-          <w:szCs w:val="28"/>
-        </w:rPr>
-        <w:t>,2024).”</w:t>
-      </w:r>
-      <w:bookmarkEnd w:id="32"/>
+      <w:r>
+        <w:rPr>
+          <w:rFonts w:ascii="Arial" w:hAnsi="Arial" w:cs="Arial"/>
+          <w:sz w:val="28"/>
+          <w:szCs w:val="28"/>
+        </w:rPr>
+        <w:t xml:space="preserve">Figure </w:t>
+      </w:r>
+      <w:r>
+        <w:rPr>
+          <w:rFonts w:ascii="Arial" w:hAnsi="Arial" w:cs="Arial"/>
+          <w:sz w:val="28"/>
+          <w:szCs w:val="28"/>
+        </w:rPr>
+        <w:t>1</w:t>
+      </w:r>
+      <w:r>
+        <w:rPr>
+          <w:rFonts w:ascii="Arial" w:hAnsi="Arial" w:cs="Arial"/>
+          <w:sz w:val="28"/>
+          <w:szCs w:val="28"/>
+        </w:rPr>
+        <w:t>2</w:t>
+      </w:r>
+      <w:r>
+        <w:rPr>
+          <w:rFonts w:ascii="Arial" w:hAnsi="Arial" w:cs="Arial"/>
+          <w:sz w:val="28"/>
+          <w:szCs w:val="28"/>
+        </w:rPr>
+        <w:t xml:space="preserve">: “ </w:t>
+      </w:r>
+      <w:r>
+        <w:rPr>
+          <w:rFonts w:ascii="Arial" w:hAnsi="Arial" w:cs="Arial"/>
+          <w:sz w:val="28"/>
+          <w:szCs w:val="28"/>
+        </w:rPr>
+        <w:t xml:space="preserve">Price </w:t>
+      </w:r>
+      <w:r>
+        <w:rPr>
+          <w:rFonts w:ascii="Arial" w:hAnsi="Arial" w:cs="Arial"/>
+          <w:sz w:val="28"/>
+          <w:szCs w:val="28"/>
+        </w:rPr>
+        <w:t>D</w:t>
+      </w:r>
+      <w:r>
+        <w:rPr>
+          <w:rFonts w:ascii="Arial" w:hAnsi="Arial" w:cs="Arial"/>
+          <w:sz w:val="28"/>
+          <w:szCs w:val="28"/>
+        </w:rPr>
+        <w:t xml:space="preserve">istribution before and after </w:t>
+      </w:r>
+      <w:r>
+        <w:rPr>
+          <w:rFonts w:ascii="Arial" w:hAnsi="Arial" w:cs="Arial"/>
+          <w:sz w:val="28"/>
+          <w:szCs w:val="28"/>
+        </w:rPr>
+        <w:t>R</w:t>
+      </w:r>
+      <w:r>
+        <w:rPr>
+          <w:rFonts w:ascii="Arial" w:hAnsi="Arial" w:cs="Arial"/>
+          <w:sz w:val="28"/>
+          <w:szCs w:val="28"/>
+        </w:rPr>
+        <w:t xml:space="preserve">emoving </w:t>
+      </w:r>
+      <w:r>
+        <w:rPr>
+          <w:rFonts w:ascii="Arial" w:hAnsi="Arial" w:cs="Arial"/>
+          <w:sz w:val="28"/>
+          <w:szCs w:val="28"/>
+        </w:rPr>
+        <w:t>O</w:t>
+      </w:r>
+      <w:r>
+        <w:rPr>
+          <w:rFonts w:ascii="Arial" w:hAnsi="Arial" w:cs="Arial"/>
+          <w:sz w:val="28"/>
+          <w:szCs w:val="28"/>
+        </w:rPr>
+        <w:t>utliers</w:t>
+      </w:r>
+      <w:r>
+        <w:rPr>
+          <w:rFonts w:ascii="Arial" w:hAnsi="Arial" w:cs="Arial"/>
+          <w:sz w:val="28"/>
+          <w:szCs w:val="28"/>
+        </w:rPr>
+        <w:t xml:space="preserve"> (Generated in Python using Seaborn,2024).”</w:t>
+      </w:r>
     </w:p>
     <w:p>
       <w:pPr>
@@ -7569,6 +6994,7 @@
           <w:rFonts w:ascii="Arial" w:hAnsi="Arial" w:cs="Arial"/>
           <w:sz w:val="24"/>
           <w:szCs w:val="24"/>
+          <w:lang w:val="en-US"/>
         </w:rPr>
       </w:pPr>
     </w:p>
@@ -7579,16 +7005,81 @@
           <w:rFonts w:ascii="Arial" w:hAnsi="Arial" w:cs="Arial"/>
           <w:sz w:val="24"/>
           <w:szCs w:val="24"/>
-        </w:rPr>
-      </w:pPr>
-      <w:r>
-        <w:rPr>
-          <w:rFonts w:ascii="Arial" w:hAnsi="Arial" w:cs="Arial"/>
-          <w:sz w:val="24"/>
-          <w:szCs w:val="24"/>
-        </w:rPr>
-        <w:t>The Random Forest model performed best, with an exceptional coefficient of determination (R²) of 0.9968. This outstanding performance is plainly visible in the scatter plots, as predictions nearly follow the ideal prediction line. The model's ability to maintain accuracy across the whole price spectrum indicates extraordinary robustness, which is especially useful in the context of the real estate market, where price fluctuations might be significant.</w:t>
-      </w:r>
+          <w:lang w:val="en-US"/>
+        </w:rPr>
+      </w:pPr>
+      <w:r>
+        <w:rPr>
+          <w:rFonts w:ascii="Arial" w:hAnsi="Arial" w:cs="Arial"/>
+          <w:sz w:val="24"/>
+          <w:szCs w:val="24"/>
+          <w:lang w:val="en-US"/>
+        </w:rPr>
+        <w:t>The research of outliers in our database gave important insights into the price distribution in Beijing's real estate market. Out of 63,770 original records, 2,353 outliers were found, accounting for approximately 3.7% of the data. This share is deemed healthy and usual in the real estate industry. Visuali</w:t>
+      </w:r>
+      <w:r>
+        <w:rPr>
+          <w:rFonts w:ascii="Arial" w:hAnsi="Arial" w:cs="Arial"/>
+          <w:sz w:val="24"/>
+          <w:szCs w:val="24"/>
+          <w:lang w:val="en-US"/>
+        </w:rPr>
+        <w:t>z</w:t>
+      </w:r>
+      <w:r>
+        <w:rPr>
+          <w:rFonts w:ascii="Arial" w:hAnsi="Arial" w:cs="Arial"/>
+          <w:sz w:val="24"/>
+          <w:szCs w:val="24"/>
+          <w:lang w:val="en-US"/>
+        </w:rPr>
+        <w:t>ation with box plots revealed that most properties are priced between 20,000 and 60,000, with some extreme values exceeding 140,000 before data purification.</w:t>
+      </w:r>
+      <w:r>
+        <w:rPr>
+          <w:rFonts w:ascii="Arial" w:hAnsi="Arial" w:cs="Arial"/>
+          <w:sz w:val="24"/>
+          <w:szCs w:val="24"/>
+          <w:lang w:val="en-US"/>
+        </w:rPr>
+        <w:t xml:space="preserve"> </w:t>
+      </w:r>
+      <w:r>
+        <w:rPr>
+          <w:rFonts w:ascii="Arial" w:hAnsi="Arial" w:cs="Arial"/>
+          <w:sz w:val="24"/>
+          <w:szCs w:val="24"/>
+          <w:lang w:val="en-US"/>
+        </w:rPr>
+        <w:t>The density graph shows that the price distribution retains its core form even when outliers are removed, with a concentration peak at 40,000-50,000. This implies that the elimination of outliers did not damage the underlying structure of the data, but rather refined it by truly eliminating cases.</w:t>
+      </w:r>
+    </w:p>
+    <w:p>
+      <w:pPr>
+        <w:pStyle w:val="Heading1"/>
+        <w:rPr>
+          <w:rFonts w:ascii="Arial" w:hAnsi="Arial" w:cs="Arial"/>
+        </w:rPr>
+      </w:pPr>
+      <w:bookmarkStart w:id="26" w:name="_Toc181807056"/>
+      <w:bookmarkStart w:id="27" w:name="_Toc181903884"/>
+      <w:r>
+        <w:rPr>
+          <w:rFonts w:ascii="Arial" w:hAnsi="Arial" w:cs="Arial"/>
+        </w:rPr>
+        <w:t>Application of the model</w:t>
+      </w:r>
+      <w:bookmarkEnd w:id="26"/>
+      <w:bookmarkEnd w:id="27"/>
+    </w:p>
+    <w:p>
+      <w:pPr>
+        <w:rPr>
+          <w:rFonts w:ascii="Arial" w:hAnsi="Arial" w:cs="Arial"/>
+          <w:sz w:val="24"/>
+          <w:szCs w:val="24"/>
+        </w:rPr>
+      </w:pPr>
     </w:p>
     <w:p>
       <w:pPr>
@@ -7605,11 +7096,187 @@
           <w:sz w:val="24"/>
           <w:szCs w:val="24"/>
         </w:rPr>
-        <w:t>Linear Regression had a decent R² of 0.8723. Despite its relative simplicity, the model was able to capture the overall patterns in the data, albeit it did have some limits when predicting prices at the extremities of the spectrum. This trait is most obvious in the scatter plot, where high-value property projections show increased fluctuation.</w:t>
-      </w:r>
-    </w:p>
-    <w:p>
-      <w:pPr>
+        <w:t>The process of developing our predictive model for the Beijing real estate market involved an important step of algorithm selection. Initially, we used three different models: Linear Regression, Random Forest, and Support Vector Regression. This decision was taken intentionally, based on each model's distinct traits and ability to handle various facets of our prediction problem.</w:t>
+      </w:r>
+    </w:p>
+    <w:p>
+      <w:pPr>
+        <w:jc w:val="both"/>
+        <w:rPr>
+          <w:rFonts w:ascii="Arial" w:hAnsi="Arial" w:cs="Arial"/>
+          <w:sz w:val="24"/>
+          <w:szCs w:val="24"/>
+        </w:rPr>
+      </w:pPr>
+      <w:r>
+        <w:rPr>
+          <w:rFonts w:ascii="Arial" w:hAnsi="Arial" w:cs="Arial"/>
+          <w:sz w:val="24"/>
+          <w:szCs w:val="24"/>
+        </w:rPr>
+        <w:t>We choose Linear Regression as our foundation model for a number of strong reasons. In the real estate market, where variables like property size and price frequently exhibit linear correlations, its capacity to manage linear relationships between variables makes it very useful. In the real estate industry, the interpretability of the model is also essential since stakeholders must comprehend the precise ways in which various features affect the final price. With an R2 score of 0.8741, our application of linear regression produced strong results, suggesting that the model accounts for roughly 87.41% of the price fluctuation in our test data.</w:t>
+      </w:r>
+    </w:p>
+    <w:p>
+      <w:pPr>
+        <w:jc w:val="both"/>
+        <w:rPr>
+          <w:rFonts w:ascii="Arial" w:hAnsi="Arial" w:cs="Arial"/>
+          <w:sz w:val="24"/>
+          <w:szCs w:val="24"/>
+        </w:rPr>
+      </w:pPr>
+      <w:r>
+        <w:rPr>
+          <w:rFonts w:ascii="Arial" w:hAnsi="Arial" w:cs="Arial"/>
+          <w:sz w:val="24"/>
+          <w:szCs w:val="24"/>
+        </w:rPr>
+        <w:t xml:space="preserve">The Random Forest model outperformed other models, with a R² score of 0.9949. This unusual finding indicates that the Random Forest model captures both linear and non-linear correlations in our dataset with remarkable precision, accounting for roughly 99.49% of the price fluctuation. This improved performance can be attributed to </w:t>
+      </w:r>
+      <w:r>
+        <w:rPr>
+          <w:rFonts w:ascii="Arial" w:hAnsi="Arial" w:cs="Arial"/>
+          <w:sz w:val="24"/>
+          <w:szCs w:val="24"/>
+        </w:rPr>
+        <w:lastRenderedPageBreak/>
+        <w:t>Random Forest's capacity to handle complicated feature interactions, as well as its resistance to overfitting.</w:t>
+      </w:r>
+    </w:p>
+    <w:p>
+      <w:pPr>
+        <w:jc w:val="both"/>
+        <w:rPr>
+          <w:rFonts w:ascii="Arial" w:hAnsi="Arial" w:cs="Arial"/>
+          <w:sz w:val="24"/>
+          <w:szCs w:val="24"/>
+        </w:rPr>
+      </w:pPr>
+      <w:r>
+        <w:rPr>
+          <w:rFonts w:ascii="Arial" w:hAnsi="Arial" w:cs="Arial"/>
+          <w:sz w:val="24"/>
+          <w:szCs w:val="24"/>
+        </w:rPr>
+        <w:t>The Support Vector Regression (SVR) model performed poorly (R² = 0.0310), indicating that it may not be appropriate for our dataset and prediction objective. This substantial disparity in model performance highlights the need of testing several approaches when designing predictive models for real estate markets.</w:t>
+      </w:r>
+    </w:p>
+    <w:p>
+      <w:pPr>
+        <w:jc w:val="both"/>
+        <w:rPr>
+          <w:rFonts w:ascii="Arial" w:hAnsi="Arial" w:cs="Arial"/>
+          <w:sz w:val="24"/>
+          <w:szCs w:val="24"/>
+        </w:rPr>
+      </w:pPr>
+      <w:r>
+        <w:rPr>
+          <w:rFonts w:ascii="Arial" w:hAnsi="Arial" w:cs="Arial"/>
+          <w:sz w:val="24"/>
+          <w:szCs w:val="24"/>
+        </w:rPr>
+        <w:t>The significant increase in performance from Linear Regression to Random Forest (from 87.41% to 99.49%) demonstrates the complexity of the relationships in our dataset and suggests that non-linear approaches may be better suited to capturing the complexities of the Beijing real estate market.</w:t>
+      </w:r>
+    </w:p>
+    <w:p>
+      <w:pPr>
+        <w:pStyle w:val="Heading1"/>
+        <w:rPr>
+          <w:rFonts w:ascii="Arial" w:hAnsi="Arial" w:cs="Arial"/>
+        </w:rPr>
+      </w:pPr>
+      <w:r>
+        <w:rPr>
+          <w:rFonts w:ascii="Arial" w:hAnsi="Arial" w:cs="Arial"/>
+        </w:rPr>
+        <w:t>Model Evaluation and Performance Analysis</w:t>
+      </w:r>
+    </w:p>
+    <w:p>
+      <w:pPr>
+        <w:rPr>
+          <w:rFonts w:ascii="Arial" w:hAnsi="Arial" w:cs="Arial"/>
+          <w:sz w:val="24"/>
+          <w:szCs w:val="24"/>
+        </w:rPr>
+      </w:pPr>
+    </w:p>
+    <w:p>
+      <w:pPr>
+        <w:jc w:val="both"/>
+        <w:rPr>
+          <w:rFonts w:ascii="Arial" w:hAnsi="Arial" w:cs="Arial"/>
+          <w:sz w:val="24"/>
+          <w:szCs w:val="24"/>
+        </w:rPr>
+      </w:pPr>
+      <w:r>
+        <w:rPr>
+          <w:rFonts w:ascii="Arial" w:hAnsi="Arial" w:cs="Arial"/>
+          <w:sz w:val="24"/>
+          <w:szCs w:val="24"/>
+        </w:rPr>
+        <w:t>We established lofty but achievable goals while developing our success criteria for the real estate market prediction model. Our criteria were a coefficient of determination (R²) better than 0.90, a cross-validation score over 0.85, and an RMSE of less than 5,000. These parameters were not chosen at random; rather, they represent the requirements required for the model to be truly effective in real-world applications.</w:t>
+      </w:r>
+    </w:p>
+    <w:p>
+      <w:pPr>
+        <w:jc w:val="both"/>
+        <w:rPr>
+          <w:rFonts w:ascii="Arial" w:hAnsi="Arial" w:cs="Arial"/>
+          <w:sz w:val="24"/>
+          <w:szCs w:val="24"/>
+        </w:rPr>
+      </w:pPr>
+      <w:r>
+        <w:rPr>
+          <w:rFonts w:ascii="Arial" w:hAnsi="Arial" w:cs="Arial"/>
+          <w:sz w:val="24"/>
+          <w:szCs w:val="24"/>
+        </w:rPr>
+        <w:t>The results were extremely startling, particularly for our Random Forest model. The model outperformed our expectations, with a R² of 0.9949 before optimisation and 0.9948 after fine-tuning its parameters. What distinguishes this conclusion is its stability; the minimum variation between pre- and post-optimization values indicates that the model is inherently robust and trustworthy.</w:t>
+      </w:r>
+    </w:p>
+    <w:p>
+      <w:pPr>
+        <w:jc w:val="both"/>
+        <w:rPr>
+          <w:rFonts w:ascii="Arial" w:hAnsi="Arial" w:cs="Arial"/>
+          <w:sz w:val="24"/>
+          <w:szCs w:val="24"/>
+        </w:rPr>
+      </w:pPr>
+      <w:r>
+        <w:rPr>
+          <w:rFonts w:ascii="Arial" w:hAnsi="Arial" w:cs="Arial"/>
+          <w:sz w:val="24"/>
+          <w:szCs w:val="24"/>
+        </w:rPr>
+        <w:t>Hyperparameter optimisation provided surprising details about our models' behaviour. For Linear Regression, the option 'n_jobs': 50 was found to be the ideal value, demonstrating that parallel processing greatly enhances model performance. This conclusion is not simply technical in nature, but it also has important practical consequences for the model's application in a production context, particularly when dealing with enormous amounts of data in real time.</w:t>
+      </w:r>
+    </w:p>
+    <w:p>
+      <w:pPr>
+        <w:rPr>
+          <w:rFonts w:ascii="Arial" w:hAnsi="Arial" w:cs="Arial"/>
+          <w:sz w:val="24"/>
+          <w:szCs w:val="24"/>
+        </w:rPr>
+      </w:pPr>
+      <w:r>
+        <w:rPr>
+          <w:rFonts w:ascii="Arial" w:hAnsi="Arial" w:cs="Arial"/>
+          <w:sz w:val="24"/>
+          <w:szCs w:val="24"/>
+        </w:rPr>
+        <w:t>The optimisation findings also revealed that the Random Forest performs best with a maximum depth of 20 and 100 estimators, whereas the SVR benefited considerably from a linear kernel with a C-value of 1.0, explaining its remarkable gain in performance following optimisation.</w:t>
+      </w:r>
+    </w:p>
+    <w:p>
+      <w:pPr>
+        <w:jc w:val="both"/>
         <w:rPr>
           <w:rFonts w:ascii="Arial" w:hAnsi="Arial" w:cs="Arial"/>
           <w:sz w:val="24"/>
@@ -7624,19 +7291,19 @@
           <w:szCs w:val="24"/>
           <w:lang w:val="en-US"/>
         </w:rPr>
-        <w:t xml:space="preserve">Despite hyperparameter </w:t>
-      </w:r>
-      <w:proofErr w:type="spellStart"/>
-      <w:r>
+        <w:t>Cross-validation of the Random Forest resulted in outstanding results, with an average score of 0.9929 and a modest range of ±0.0042. In practice, this means that we can rely on the model to maintain its high degree of accuracy regardless of which portion of our data we are analysing.</w:t>
+      </w:r>
+    </w:p>
+    <w:p>
+      <w:pPr>
+        <w:jc w:val="both"/>
         <w:rPr>
           <w:rFonts w:ascii="Arial" w:hAnsi="Arial" w:cs="Arial"/>
           <w:sz w:val="24"/>
           <w:szCs w:val="24"/>
           <w:lang w:val="en-US"/>
         </w:rPr>
-        <w:t>optimisation</w:t>
-      </w:r>
-      <w:proofErr w:type="spellEnd"/>
+      </w:pPr>
       <w:r>
         <w:rPr>
           <w:rFonts w:ascii="Arial" w:hAnsi="Arial" w:cs="Arial"/>
@@ -7644,57 +7311,128 @@
           <w:szCs w:val="24"/>
           <w:lang w:val="en-US"/>
         </w:rPr>
-        <w:t>, the SVR (Support Vector Regression) model had the lowest performance (R²=0.8142). The plots show significant scatter in its predictions, indicating that this model may not be the best fit for this particular dataset.</w:t>
-      </w:r>
-    </w:p>
-    <w:p>
-      <w:pPr>
-        <w:rPr>
-          <w:rFonts w:ascii="Arial" w:hAnsi="Arial" w:cs="Arial"/>
-          <w:sz w:val="24"/>
-          <w:szCs w:val="24"/>
-        </w:rPr>
-      </w:pPr>
-    </w:p>
-    <w:p>
-      <w:pPr>
-        <w:rPr>
-          <w:rFonts w:ascii="Arial" w:hAnsi="Arial" w:cs="Arial"/>
-          <w:sz w:val="24"/>
-          <w:szCs w:val="24"/>
-        </w:rPr>
-      </w:pPr>
-    </w:p>
-    <w:p>
-      <w:pPr>
-        <w:rPr>
-          <w:rFonts w:ascii="Arial" w:hAnsi="Arial" w:cs="Arial"/>
-          <w:sz w:val="24"/>
-          <w:szCs w:val="24"/>
-        </w:rPr>
-      </w:pPr>
-    </w:p>
-    <w:p>
-      <w:pPr>
-        <w:rPr>
-          <w:rFonts w:ascii="Arial" w:hAnsi="Arial" w:cs="Arial"/>
-          <w:sz w:val="24"/>
-          <w:szCs w:val="24"/>
-        </w:rPr>
-      </w:pPr>
-      <w:r>
-        <w:rPr>
-          <w:rFonts w:ascii="Arial" w:hAnsi="Arial" w:cs="Arial"/>
-          <w:noProof/>
-          <w:sz w:val="24"/>
-          <w:szCs w:val="24"/>
+        <w:t xml:space="preserve">It's fascinating to compare these findings to the other models we investigated. Linear Regression had a solid but moderate performance, with a R² of 0.8741. While this value is slightly lower than our initial aim, the model's consistency between its initial </w:t>
+      </w:r>
+      <w:r>
+        <w:rPr>
+          <w:rFonts w:ascii="Arial" w:hAnsi="Arial" w:cs="Arial"/>
+          <w:sz w:val="24"/>
+          <w:szCs w:val="24"/>
+          <w:lang w:val="en-US"/>
         </w:rPr>
         <w:lastRenderedPageBreak/>
+        <w:t>and optimised versions implies that it could be a good alternative for basic applications where interpretability is important.</w:t>
+      </w:r>
+    </w:p>
+    <w:p>
+      <w:pPr>
+        <w:jc w:val="both"/>
+        <w:rPr>
+          <w:rFonts w:ascii="Arial" w:hAnsi="Arial" w:cs="Arial"/>
+          <w:sz w:val="24"/>
+          <w:szCs w:val="24"/>
+        </w:rPr>
+      </w:pPr>
+      <w:r>
+        <w:rPr>
+          <w:rFonts w:ascii="Arial" w:hAnsi="Arial" w:cs="Arial"/>
+          <w:sz w:val="24"/>
+          <w:szCs w:val="24"/>
+        </w:rPr>
+        <w:t>Perhaps the most intriguing surprise came from the SVR (Support Vector Regression) model. The model's initial performance was low, with a R² of only 0.0310. However, optimising its parameters led to a significant improvement, reaching 0.8089. This big advancement offers us an important lesson about the value of parameter optimisation in machine learning.</w:t>
+      </w:r>
+    </w:p>
+    <w:p>
+      <w:pPr>
+        <w:jc w:val="both"/>
+        <w:rPr>
+          <w:rFonts w:ascii="Arial" w:hAnsi="Arial" w:cs="Arial"/>
+          <w:sz w:val="24"/>
+          <w:szCs w:val="24"/>
+        </w:rPr>
+      </w:pPr>
+      <w:r>
+        <w:rPr>
+          <w:rFonts w:ascii="Arial" w:hAnsi="Arial" w:cs="Arial"/>
+          <w:sz w:val="24"/>
+          <w:szCs w:val="24"/>
+        </w:rPr>
+        <w:t>The practical implications of these findings are significant. Having such accurate projections allows real estate investors to make better investment selections. Urban planners can use the model to identify development patterns throughout the city, and property managers now have a solid method for determining competitive rental prices.</w:t>
+      </w:r>
+    </w:p>
+    <w:p>
+      <w:pPr>
+        <w:jc w:val="both"/>
+        <w:rPr>
+          <w:rFonts w:ascii="Arial" w:hAnsi="Arial" w:cs="Arial"/>
+          <w:sz w:val="24"/>
+          <w:szCs w:val="24"/>
+        </w:rPr>
+      </w:pPr>
+      <w:r>
+        <w:rPr>
+          <w:rFonts w:ascii="Arial" w:hAnsi="Arial" w:cs="Arial"/>
+          <w:sz w:val="24"/>
+          <w:szCs w:val="24"/>
+        </w:rPr>
+        <w:t>Looking ahead, while the current results are good, we see several promising areas for future improvement. The significant improvement in SVR following optimisation shows that there may be additional potential in other models. Furthermore, arranging regular updates of the model with fresh data will be critical to ensuring its correctness over time.</w:t>
+      </w:r>
+    </w:p>
+    <w:p>
+      <w:pPr>
+        <w:jc w:val="both"/>
+        <w:rPr>
+          <w:rFonts w:ascii="Arial" w:hAnsi="Arial" w:cs="Arial"/>
+          <w:sz w:val="24"/>
+          <w:szCs w:val="24"/>
+        </w:rPr>
+      </w:pPr>
+      <w:r>
+        <w:rPr>
+          <w:rFonts w:ascii="Arial" w:hAnsi="Arial" w:cs="Arial"/>
+          <w:sz w:val="24"/>
+          <w:szCs w:val="24"/>
+        </w:rPr>
+        <w:t>In conclusion, we have not only fulfilled, but greatly beyond, our initial success criterion. The Random Forest model, in particular, has proven to be a very accurate and reliable method for predicting real estate prices. This combination of accuracy and consistency establishes a solid foundation for real-world applications.</w:t>
+      </w:r>
+    </w:p>
+    <w:p>
+      <w:pPr>
+        <w:pStyle w:val="Heading1"/>
+        <w:rPr>
+          <w:rFonts w:ascii="Arial" w:hAnsi="Arial" w:cs="Arial"/>
+        </w:rPr>
+      </w:pPr>
+      <w:bookmarkStart w:id="28" w:name="_Toc181807058"/>
+      <w:bookmarkStart w:id="29" w:name="_Toc181903886"/>
+      <w:r>
+        <w:rPr>
+          <w:rFonts w:ascii="Arial" w:hAnsi="Arial" w:cs="Arial"/>
+        </w:rPr>
+        <w:t>Interpreta</w:t>
+      </w:r>
+      <w:r>
+        <w:rPr>
+          <w:rFonts w:ascii="Arial" w:hAnsi="Arial" w:cs="Arial"/>
+        </w:rPr>
+        <w:t xml:space="preserve">tion </w:t>
+      </w:r>
+      <w:r>
+        <w:rPr>
+          <w:rFonts w:ascii="Arial" w:hAnsi="Arial" w:cs="Arial"/>
+        </w:rPr>
+        <w:t>of Visualizations and Residuals</w:t>
+      </w:r>
+      <w:bookmarkEnd w:id="28"/>
+      <w:bookmarkEnd w:id="29"/>
+    </w:p>
+    <w:p>
+      <w:r>
         <w:drawing>
-          <wp:inline distT="0" distB="0" distL="0" distR="0" wp14:anchorId="7BBECDB1" wp14:editId="007475EC">
-            <wp:extent cx="5731510" cy="1933575"/>
-            <wp:effectExtent l="0" t="0" r="2540" b="9525"/>
-            <wp:docPr id="672352772" name="Picture 1" descr="A blue dotted line graph&#10;&#10;Description automatically generated"/>
+          <wp:inline distT="0" distB="0" distL="0" distR="0" wp14:anchorId="0E6CCB29" wp14:editId="0F244499">
+            <wp:extent cx="5731510" cy="1878330"/>
+            <wp:effectExtent l="0" t="0" r="2540" b="7620"/>
+            <wp:docPr id="1423340204" name="Picture 1"/>
             <wp:cNvGraphicFramePr>
               <a:graphicFrameLocks xmlns:a="http://schemas.openxmlformats.org/drawingml/2006/main" noChangeAspect="1"/>
             </wp:cNvGraphicFramePr>
@@ -7702,7 +7440,7 @@
               <a:graphicData uri="http://schemas.openxmlformats.org/drawingml/2006/picture">
                 <pic:pic xmlns:pic="http://schemas.openxmlformats.org/drawingml/2006/picture">
                   <pic:nvPicPr>
-                    <pic:cNvPr id="672352772" name="Picture 1" descr="A blue dotted line graph&#10;&#10;Description automatically generated"/>
+                    <pic:cNvPr id="1423340204" name=""/>
                     <pic:cNvPicPr/>
                   </pic:nvPicPr>
                   <pic:blipFill>
@@ -7714,7 +7452,7 @@
                   <pic:spPr>
                     <a:xfrm>
                       <a:off x="0" y="0"/>
-                      <a:ext cx="5731510" cy="1933575"/>
+                      <a:ext cx="5731510" cy="1878330"/>
                     </a:xfrm>
                     <a:prstGeom prst="rect">
                       <a:avLst/>
@@ -7736,14 +7474,30 @@
           <w:szCs w:val="28"/>
         </w:rPr>
       </w:pPr>
-      <w:bookmarkStart w:id="33" w:name="_Toc181903888"/>
-      <w:r>
-        <w:rPr>
-          <w:rFonts w:ascii="Arial" w:hAnsi="Arial" w:cs="Arial"/>
-          <w:sz w:val="28"/>
-          <w:szCs w:val="28"/>
-        </w:rPr>
-        <w:t xml:space="preserve">Figure 5: </w:t>
+      <w:bookmarkStart w:id="30" w:name="_Toc181903887"/>
+      <w:r>
+        <w:rPr>
+          <w:rFonts w:ascii="Arial" w:hAnsi="Arial" w:cs="Arial"/>
+          <w:sz w:val="28"/>
+          <w:szCs w:val="28"/>
+        </w:rPr>
+        <w:t xml:space="preserve">Figure </w:t>
+      </w:r>
+      <w:r>
+        <w:rPr>
+          <w:rFonts w:ascii="Arial" w:hAnsi="Arial" w:cs="Arial"/>
+          <w:sz w:val="28"/>
+          <w:szCs w:val="28"/>
+        </w:rPr>
+        <w:t>13</w:t>
+      </w:r>
+      <w:r>
+        <w:rPr>
+          <w:rFonts w:ascii="Arial" w:hAnsi="Arial" w:cs="Arial"/>
+          <w:sz w:val="28"/>
+          <w:szCs w:val="28"/>
+        </w:rPr>
+        <w:t xml:space="preserve">: </w:t>
       </w:r>
       <w:r>
         <w:rPr>
@@ -7759,6 +7513,225 @@
           <w:sz w:val="28"/>
           <w:szCs w:val="28"/>
         </w:rPr>
+        <w:t>Comparison of optimized models</w:t>
+      </w:r>
+      <w:r>
+        <w:rPr>
+          <w:rFonts w:ascii="Arial" w:hAnsi="Arial" w:cs="Arial"/>
+          <w:sz w:val="28"/>
+          <w:szCs w:val="28"/>
+        </w:rPr>
+        <w:t xml:space="preserve"> (</w:t>
+      </w:r>
+      <w:r>
+        <w:rPr>
+          <w:rFonts w:ascii="Arial" w:hAnsi="Arial" w:cs="Arial"/>
+          <w:sz w:val="28"/>
+          <w:szCs w:val="28"/>
+        </w:rPr>
+        <w:t>Generated in Python using Matplotlib</w:t>
+      </w:r>
+      <w:r>
+        <w:rPr>
+          <w:rFonts w:ascii="Arial" w:hAnsi="Arial" w:cs="Arial"/>
+          <w:sz w:val="28"/>
+          <w:szCs w:val="28"/>
+        </w:rPr>
+        <w:t>,2024).”</w:t>
+      </w:r>
+      <w:bookmarkEnd w:id="30"/>
+    </w:p>
+    <w:p>
+      <w:pPr>
+        <w:jc w:val="both"/>
+        <w:rPr>
+          <w:rFonts w:ascii="Arial" w:hAnsi="Arial" w:cs="Arial"/>
+          <w:sz w:val="24"/>
+          <w:szCs w:val="24"/>
+        </w:rPr>
+      </w:pPr>
+    </w:p>
+    <w:p>
+      <w:pPr>
+        <w:jc w:val="both"/>
+        <w:rPr>
+          <w:rFonts w:ascii="Arial" w:hAnsi="Arial" w:cs="Arial"/>
+          <w:sz w:val="24"/>
+          <w:szCs w:val="24"/>
+        </w:rPr>
+      </w:pPr>
+      <w:r>
+        <w:rPr>
+          <w:rFonts w:ascii="Arial" w:hAnsi="Arial" w:cs="Arial"/>
+          <w:sz w:val="24"/>
+          <w:szCs w:val="24"/>
+        </w:rPr>
+        <w:t xml:space="preserve">Our Random Forest model continues to perform exceptionally, with an amazing coefficient of determination (R²) of 0.9948. The scatter plot clearly demonstrates this superiority, as the dots follow closely to the ideal prediction line, generating a dense and homogeneous concentration. The model's ability to sustain this accuracy across the full price spectrum, especially in the 20,000 to 140,000 range, indicates </w:t>
+      </w:r>
+      <w:r>
+        <w:rPr>
+          <w:rFonts w:ascii="Arial" w:hAnsi="Arial" w:cs="Arial"/>
+          <w:sz w:val="24"/>
+          <w:szCs w:val="24"/>
+        </w:rPr>
+        <w:lastRenderedPageBreak/>
+        <w:t>exceptional robustness. This capability is especially useful in the real estate market, where price swings can be large and complicated.</w:t>
+      </w:r>
+    </w:p>
+    <w:p>
+      <w:pPr>
+        <w:jc w:val="both"/>
+        <w:rPr>
+          <w:rFonts w:ascii="Arial" w:hAnsi="Arial" w:cs="Arial"/>
+          <w:sz w:val="24"/>
+          <w:szCs w:val="24"/>
+        </w:rPr>
+      </w:pPr>
+      <w:r>
+        <w:rPr>
+          <w:rFonts w:ascii="Arial" w:hAnsi="Arial" w:cs="Arial"/>
+          <w:sz w:val="24"/>
+          <w:szCs w:val="24"/>
+        </w:rPr>
+        <w:t>Despite the complexity of the real estate market, Linear Regression performs well (R²=0.8741). The scatter plot shows that, while the model reflects overall market patterns, it has some significant shortcomings. Dispersion increases dramatically at the price extremes, and the appearance of some negative predictions at the lower end indicates that the model struggles with outliers and complex nonlinear interactions.</w:t>
+      </w:r>
+    </w:p>
+    <w:p>
+      <w:pPr>
+        <w:jc w:val="both"/>
+        <w:rPr>
+          <w:rFonts w:ascii="Arial" w:hAnsi="Arial" w:cs="Arial"/>
+          <w:sz w:val="24"/>
+          <w:szCs w:val="24"/>
+        </w:rPr>
+      </w:pPr>
+      <w:r>
+        <w:rPr>
+          <w:rFonts w:ascii="Arial" w:hAnsi="Arial" w:cs="Arial"/>
+          <w:sz w:val="24"/>
+          <w:szCs w:val="24"/>
+        </w:rPr>
+        <w:t>After optimisation, the SVR (Support Vector Regression) model attained a R² value of 0.8089. Although this result is a huge improvement over its previous performance, the scatter plot reveals significant unpredictability in the forecasts. The dot distribution indicates that the model works well in the mid-price range, but loses accuracy at the extremes. This feature shows that, while the SVR can be beneficial as a companion tool, it is not the most dependable option as a principal model for this particular dataset.</w:t>
+      </w:r>
+    </w:p>
+    <w:p>
+      <w:pPr>
+        <w:jc w:val="both"/>
+        <w:rPr>
+          <w:rFonts w:ascii="Arial" w:hAnsi="Arial" w:cs="Arial"/>
+          <w:sz w:val="24"/>
+          <w:szCs w:val="24"/>
+        </w:rPr>
+      </w:pPr>
+      <w:r>
+        <w:rPr>
+          <w:rFonts w:ascii="Arial" w:hAnsi="Arial" w:cs="Arial"/>
+          <w:sz w:val="24"/>
+          <w:szCs w:val="24"/>
+        </w:rPr>
+        <w:t>The visual comparison of the three models confirms our choice of Random Forest as the primary prediction tool. Its remarkable ability to identify complicated patterns while maintaining accuracy across price ranges makes it perfect for real estate applications. Meanwhile, Linear Regression can be an effective backup model for rapid assessments, particularly in the mid-price range, while SVR can provide additional insights in more extensive analysis.</w:t>
+      </w:r>
+    </w:p>
+    <w:p>
+      <w:pPr>
+        <w:jc w:val="both"/>
+        <w:rPr>
+          <w:rFonts w:ascii="Arial" w:hAnsi="Arial" w:cs="Arial"/>
+          <w:sz w:val="24"/>
+          <w:szCs w:val="24"/>
+        </w:rPr>
+      </w:pPr>
+      <w:r>
+        <w:rPr>
+          <w:rFonts w:ascii="Arial" w:hAnsi="Arial" w:cs="Arial"/>
+          <w:sz w:val="24"/>
+          <w:szCs w:val="24"/>
+        </w:rPr>
+        <w:drawing>
+          <wp:inline distT="0" distB="0" distL="0" distR="0" wp14:anchorId="5CE3A155" wp14:editId="60EE49D2">
+            <wp:extent cx="5731510" cy="1875790"/>
+            <wp:effectExtent l="0" t="0" r="2540" b="0"/>
+            <wp:docPr id="1532628984" name="Picture 1" descr="A blue dotted line with a red line&#10;&#10;Description automatically generated"/>
+            <wp:cNvGraphicFramePr>
+              <a:graphicFrameLocks xmlns:a="http://schemas.openxmlformats.org/drawingml/2006/main" noChangeAspect="1"/>
+            </wp:cNvGraphicFramePr>
+            <a:graphic xmlns:a="http://schemas.openxmlformats.org/drawingml/2006/main">
+              <a:graphicData uri="http://schemas.openxmlformats.org/drawingml/2006/picture">
+                <pic:pic xmlns:pic="http://schemas.openxmlformats.org/drawingml/2006/picture">
+                  <pic:nvPicPr>
+                    <pic:cNvPr id="1532628984" name="Picture 1" descr="A blue dotted line with a red line&#10;&#10;Description automatically generated"/>
+                    <pic:cNvPicPr/>
+                  </pic:nvPicPr>
+                  <pic:blipFill>
+                    <a:blip r:embed="rId30"/>
+                    <a:stretch>
+                      <a:fillRect/>
+                    </a:stretch>
+                  </pic:blipFill>
+                  <pic:spPr>
+                    <a:xfrm>
+                      <a:off x="0" y="0"/>
+                      <a:ext cx="5731510" cy="1875790"/>
+                    </a:xfrm>
+                    <a:prstGeom prst="rect">
+                      <a:avLst/>
+                    </a:prstGeom>
+                  </pic:spPr>
+                </pic:pic>
+              </a:graphicData>
+            </a:graphic>
+          </wp:inline>
+        </w:drawing>
+      </w:r>
+    </w:p>
+    <w:p>
+      <w:pPr>
+        <w:pStyle w:val="Heading1"/>
+        <w:rPr>
+          <w:rFonts w:ascii="Arial" w:hAnsi="Arial" w:cs="Arial"/>
+          <w:sz w:val="28"/>
+          <w:szCs w:val="28"/>
+        </w:rPr>
+      </w:pPr>
+      <w:bookmarkStart w:id="31" w:name="_Toc181903888"/>
+      <w:r>
+        <w:rPr>
+          <w:rFonts w:ascii="Arial" w:hAnsi="Arial" w:cs="Arial"/>
+          <w:sz w:val="28"/>
+          <w:szCs w:val="28"/>
+        </w:rPr>
+        <w:t xml:space="preserve">Figure </w:t>
+      </w:r>
+      <w:r>
+        <w:rPr>
+          <w:rFonts w:ascii="Arial" w:hAnsi="Arial" w:cs="Arial"/>
+          <w:sz w:val="28"/>
+          <w:szCs w:val="28"/>
+        </w:rPr>
+        <w:t>14</w:t>
+      </w:r>
+      <w:r>
+        <w:rPr>
+          <w:rFonts w:ascii="Arial" w:hAnsi="Arial" w:cs="Arial"/>
+          <w:sz w:val="28"/>
+          <w:szCs w:val="28"/>
+        </w:rPr>
+        <w:t xml:space="preserve">: </w:t>
+      </w:r>
+      <w:r>
+        <w:rPr>
+          <w:rFonts w:ascii="Arial" w:hAnsi="Arial" w:cs="Arial"/>
+          <w:sz w:val="28"/>
+          <w:szCs w:val="28"/>
+        </w:rPr>
+        <w:t>“</w:t>
+      </w:r>
+      <w:r>
+        <w:rPr>
+          <w:rFonts w:ascii="Arial" w:hAnsi="Arial" w:cs="Arial"/>
+          <w:sz w:val="28"/>
+          <w:szCs w:val="28"/>
+        </w:rPr>
         <w:t>Analysis of residuals by model</w:t>
       </w:r>
       <w:r>
@@ -7785,16 +7758,7 @@
         </w:rPr>
         <w:t>,2024).”</w:t>
       </w:r>
-      <w:bookmarkEnd w:id="33"/>
-    </w:p>
-    <w:p>
-      <w:pPr>
-        <w:rPr>
-          <w:rFonts w:ascii="Arial" w:hAnsi="Arial" w:cs="Arial"/>
-          <w:sz w:val="24"/>
-          <w:szCs w:val="24"/>
-        </w:rPr>
-      </w:pPr>
+      <w:bookmarkEnd w:id="31"/>
     </w:p>
     <w:p>
       <w:pPr>
@@ -7805,14 +7769,6 @@
           <w:szCs w:val="24"/>
         </w:rPr>
       </w:pPr>
-      <w:r>
-        <w:rPr>
-          <w:rFonts w:ascii="Arial" w:hAnsi="Arial" w:cs="Arial"/>
-          <w:sz w:val="24"/>
-          <w:szCs w:val="24"/>
-        </w:rPr>
-        <w:t>We gained important knowledge about our models' performance from the residual plots. Although there was significant heteroscedasticity at the higher values, we saw a rather uniform pattern in the residuals for linear regression, indicating that the model would struggle to forecast prices in the upper market range.</w:t>
-      </w:r>
     </w:p>
     <w:p>
       <w:pPr>
@@ -7829,464 +7785,136 @@
           <w:sz w:val="24"/>
           <w:szCs w:val="24"/>
         </w:rPr>
-        <w:t>A more uniform distribution with less systematic patterns was revealed by visual analysis of the Random Forest residuals, suggesting a greater capacity to capture differences across various price ranges. In the Beijing real estate market, where values vary greatly based on the property's location and attributes, this is especially crucial.</w:t>
-      </w:r>
-    </w:p>
-    <w:p>
-      <w:pPr>
-        <w:pStyle w:val="Heading1"/>
-        <w:rPr>
-          <w:rFonts w:ascii="Arial" w:hAnsi="Arial" w:cs="Arial"/>
-        </w:rPr>
-      </w:pPr>
-      <w:bookmarkStart w:id="34" w:name="_Toc181807061"/>
-      <w:bookmarkStart w:id="35" w:name="_Toc181903889"/>
-      <w:r>
-        <w:rPr>
-          <w:rFonts w:ascii="Arial" w:hAnsi="Arial" w:cs="Arial"/>
-        </w:rPr>
-        <w:t>Evaluating Metrics and Success Criteria</w:t>
-      </w:r>
-      <w:bookmarkEnd w:id="34"/>
-      <w:bookmarkEnd w:id="35"/>
-    </w:p>
-    <w:p>
-      <w:pPr>
-        <w:rPr>
-          <w:rFonts w:ascii="Arial" w:hAnsi="Arial" w:cs="Arial"/>
-          <w:b/>
-          <w:bCs/>
+        <w:t>The detailed analysis of the waste graphs has helped us better understand how each of our predictive models acts in different conditions. This information is critical for understanding when and how we should trust their predictions.</w:t>
+      </w:r>
+    </w:p>
+    <w:p>
+      <w:pPr>
+        <w:jc w:val="both"/>
+        <w:rPr>
+          <w:rFonts w:ascii="Arial" w:hAnsi="Arial" w:cs="Arial"/>
+          <w:sz w:val="24"/>
+          <w:szCs w:val="24"/>
+        </w:rPr>
+      </w:pPr>
+      <w:r>
+        <w:rPr>
+          <w:rFonts w:ascii="Arial" w:hAnsi="Arial" w:cs="Arial"/>
+          <w:sz w:val="24"/>
+          <w:szCs w:val="24"/>
+        </w:rPr>
+        <w:t>The Random Forest model continues to be our top option. When we look at their residual chart, we can see that most of their projections have an acceptable margin of error, ranging from -20,000 to +20,000 units. This is equivalent to indicating that the model is rarely off by more than 20% of a property's true value, which is pretty outstanding in the real estate market.</w:t>
+      </w:r>
+      <w:r>
+        <w:rPr>
+          <w:rFonts w:ascii="Arial" w:hAnsi="Arial" w:cs="Arial"/>
+          <w:sz w:val="24"/>
+          <w:szCs w:val="24"/>
+        </w:rPr>
+        <w:t xml:space="preserve"> </w:t>
+      </w:r>
+      <w:r>
+        <w:rPr>
+          <w:rFonts w:ascii="Arial" w:hAnsi="Arial" w:cs="Arial"/>
+          <w:sz w:val="24"/>
+          <w:szCs w:val="24"/>
+        </w:rPr>
+        <w:t>However, we can see that even this model has moments of doubt, particularly when attempting to anticipate the value of really expensive properties, where the error can grow more large.</w:t>
+      </w:r>
+    </w:p>
+    <w:p>
+      <w:pPr>
+        <w:jc w:val="both"/>
+        <w:rPr>
+          <w:rFonts w:ascii="Arial" w:hAnsi="Arial" w:cs="Arial"/>
+          <w:sz w:val="24"/>
+          <w:szCs w:val="24"/>
+        </w:rPr>
+      </w:pPr>
+      <w:r>
+        <w:rPr>
+          <w:rFonts w:ascii="Arial" w:hAnsi="Arial" w:cs="Arial"/>
+          <w:sz w:val="24"/>
+          <w:szCs w:val="24"/>
+        </w:rPr>
+        <w:lastRenderedPageBreak/>
+        <w:t>On the other hand, Linear Regression reveals an intriguing but concerning pattern. Imagine a fan opening up: this is how your prediction errors seem. When working with lower-value attributes, the model's predictions are very accurate, with just minor inaccuracies. However, as prices grow, the model's forecasts become increasingly questionable, and they can diverge significantly from the actual value. It's as if the model loses confidence as the numbers increase.</w:t>
+      </w:r>
+    </w:p>
+    <w:p>
+      <w:pPr>
+        <w:jc w:val="both"/>
+        <w:rPr>
+          <w:rFonts w:ascii="Arial" w:hAnsi="Arial" w:cs="Arial"/>
+          <w:sz w:val="24"/>
+          <w:szCs w:val="24"/>
+        </w:rPr>
+      </w:pPr>
+      <w:r>
+        <w:rPr>
+          <w:rFonts w:ascii="Arial" w:hAnsi="Arial" w:cs="Arial"/>
+          <w:sz w:val="24"/>
+          <w:szCs w:val="24"/>
+        </w:rPr>
+        <w:t>The SVR model, despite being much better after optimisation, exhibits similar patterns to Linear Regression, but with a more apparent tendency to make incorrect predictions. Your mistakes can be rather significant, especially when attempting to anticipate the value of more expensive properties.</w:t>
+      </w:r>
+    </w:p>
+    <w:p>
+      <w:pPr>
+        <w:jc w:val="both"/>
+        <w:rPr>
+          <w:rFonts w:ascii="Arial" w:hAnsi="Arial" w:cs="Arial"/>
           <w:sz w:val="24"/>
           <w:szCs w:val="24"/>
           <w:lang w:val="en-US"/>
         </w:rPr>
       </w:pPr>
-    </w:p>
-    <w:p>
-      <w:pPr>
+      <w:r>
         <w:rPr>
           <w:rFonts w:ascii="Arial" w:hAnsi="Arial" w:cs="Arial"/>
           <w:sz w:val="24"/>
           <w:szCs w:val="24"/>
           <w:lang w:val="en-US"/>
         </w:rPr>
-      </w:pPr>
-      <w:r>
+        <w:t>These observations lead to some major practical implications. Any of our models can perform a good job on average or low-value properties (less than 60,000). However, when dealing with highly valuable properties, the Random Forest is clearly the superior alternative, albeit even in these circumstances, it is recommended to treat its forecasts as a guide rather than an exact reality.</w:t>
+      </w:r>
+    </w:p>
+    <w:p>
+      <w:pPr>
+        <w:jc w:val="both"/>
+        <w:rPr>
+          <w:rFonts w:ascii="Arial" w:hAnsi="Arial" w:cs="Arial"/>
+          <w:sz w:val="24"/>
+          <w:szCs w:val="24"/>
+        </w:rPr>
+      </w:pPr>
+      <w:r>
+        <w:rPr>
+          <w:rFonts w:ascii="Arial" w:hAnsi="Arial" w:cs="Arial"/>
+          <w:sz w:val="24"/>
+          <w:szCs w:val="24"/>
+        </w:rPr>
+        <w:t>In conclusion, while our models are effective tools for projecting real estate values, residual analysis reminds us to utilise them with an understanding of their limitations and strengths. This allows us to take advantage of the greatest features of each model while remaining aware of when we should exercise caution with its forecasts.</w:t>
+      </w:r>
+    </w:p>
+    <w:p>
+      <w:pPr>
+        <w:jc w:val="both"/>
         <w:rPr>
           <w:rFonts w:ascii="Arial" w:hAnsi="Arial" w:cs="Arial"/>
           <w:sz w:val="24"/>
           <w:szCs w:val="24"/>
           <w:lang w:val="en-US"/>
         </w:rPr>
-        <w:t>Our first set of success criteria consisted of:</w:t>
-      </w:r>
-      <w:r>
-        <w:rPr>
-          <w:rFonts w:ascii="Arial" w:hAnsi="Arial" w:cs="Arial"/>
+      </w:pPr>
+      <w:r>
+        <w:rPr>
+          <w:rFonts w:ascii="Arial" w:hAnsi="Arial" w:cs="Arial"/>
+          <w:noProof/>
           <w:sz w:val="24"/>
           <w:szCs w:val="24"/>
           <w:lang w:val="en-US"/>
         </w:rPr>
-        <w:br/>
-      </w:r>
-      <w:r>
-        <w:rPr>
-          <w:rFonts w:ascii="Arial" w:hAnsi="Arial" w:cs="Arial"/>
-          <w:sz w:val="24"/>
-          <w:szCs w:val="24"/>
-          <w:lang w:val="en-US"/>
-        </w:rPr>
-        <w:br/>
-        <w:t xml:space="preserve">R2 Score &gt; 0.90 </w:t>
-      </w:r>
-    </w:p>
-    <w:p>
-      <w:pPr>
-        <w:rPr>
-          <w:rFonts w:ascii="Arial" w:hAnsi="Arial" w:cs="Arial"/>
-          <w:sz w:val="24"/>
-          <w:szCs w:val="24"/>
-          <w:lang w:val="en-US"/>
-        </w:rPr>
-      </w:pPr>
-      <w:r>
-        <w:rPr>
-          <w:rFonts w:ascii="Arial" w:hAnsi="Arial" w:cs="Arial"/>
-          <w:sz w:val="24"/>
-          <w:szCs w:val="24"/>
-          <w:lang w:val="en-US"/>
-        </w:rPr>
-        <w:t xml:space="preserve">Cross-validation Score &gt; 0.85 </w:t>
-      </w:r>
-    </w:p>
-    <w:p>
-      <w:pPr>
-        <w:rPr>
-          <w:rFonts w:ascii="Arial" w:hAnsi="Arial" w:cs="Arial"/>
-          <w:sz w:val="24"/>
-          <w:szCs w:val="24"/>
-          <w:lang w:val="en-US"/>
-        </w:rPr>
-      </w:pPr>
-      <w:r>
-        <w:rPr>
-          <w:rFonts w:ascii="Arial" w:hAnsi="Arial" w:cs="Arial"/>
-          <w:sz w:val="24"/>
-          <w:szCs w:val="24"/>
-          <w:lang w:val="en-US"/>
-        </w:rPr>
-        <w:t>RMSE &lt; 5,000</w:t>
-      </w:r>
-      <w:r>
-        <w:rPr>
-          <w:rFonts w:ascii="Arial" w:hAnsi="Arial" w:cs="Arial"/>
-          <w:sz w:val="24"/>
-          <w:szCs w:val="24"/>
-          <w:lang w:val="en-US"/>
-        </w:rPr>
-        <w:br/>
-      </w:r>
-      <w:r>
-        <w:rPr>
-          <w:rFonts w:ascii="Arial" w:hAnsi="Arial" w:cs="Arial"/>
-          <w:sz w:val="24"/>
-          <w:szCs w:val="24"/>
-          <w:lang w:val="en-US"/>
-        </w:rPr>
-        <w:br/>
-        <w:t>These expectations were surpassed by the Random Forest with:</w:t>
-      </w:r>
-      <w:r>
-        <w:rPr>
-          <w:rFonts w:ascii="Arial" w:hAnsi="Arial" w:cs="Arial"/>
-          <w:sz w:val="24"/>
-          <w:szCs w:val="24"/>
-          <w:lang w:val="en-US"/>
-        </w:rPr>
-        <w:br/>
-      </w:r>
-      <w:r>
-        <w:rPr>
-          <w:rFonts w:ascii="Arial" w:hAnsi="Arial" w:cs="Arial"/>
-          <w:sz w:val="24"/>
-          <w:szCs w:val="24"/>
-          <w:lang w:val="en-US"/>
-        </w:rPr>
-        <w:br/>
-        <w:t>RMSE = 1,658.77</w:t>
-      </w:r>
-    </w:p>
-    <w:p>
-      <w:pPr>
-        <w:rPr>
-          <w:rFonts w:ascii="Arial" w:hAnsi="Arial" w:cs="Arial"/>
-          <w:sz w:val="24"/>
-          <w:szCs w:val="24"/>
-          <w:lang w:val="en-US"/>
-        </w:rPr>
-      </w:pPr>
-      <w:r>
-        <w:rPr>
-          <w:rFonts w:ascii="Arial" w:hAnsi="Arial" w:cs="Arial"/>
-          <w:sz w:val="24"/>
-          <w:szCs w:val="24"/>
-          <w:lang w:val="en-US"/>
-        </w:rPr>
-        <w:t>R2 = 0.9940</w:t>
-      </w:r>
-    </w:p>
-    <w:p>
-      <w:pPr>
-        <w:rPr>
-          <w:rFonts w:ascii="Arial" w:hAnsi="Arial" w:cs="Arial"/>
-          <w:sz w:val="24"/>
-          <w:szCs w:val="24"/>
-          <w:lang w:val="en-US"/>
-        </w:rPr>
-      </w:pPr>
-      <w:r>
-        <w:rPr>
-          <w:rFonts w:ascii="Arial" w:hAnsi="Arial" w:cs="Arial"/>
-          <w:sz w:val="24"/>
-          <w:szCs w:val="24"/>
-          <w:lang w:val="en-US"/>
-        </w:rPr>
-        <w:t>CV Score = 0.9913</w:t>
-      </w:r>
-      <w:r>
-        <w:rPr>
-          <w:rFonts w:ascii="Arial" w:hAnsi="Arial" w:cs="Arial"/>
-          <w:sz w:val="24"/>
-          <w:szCs w:val="24"/>
-          <w:lang w:val="en-US"/>
-        </w:rPr>
-        <w:br/>
-      </w:r>
-      <w:r>
-        <w:rPr>
-          <w:rFonts w:ascii="Arial" w:hAnsi="Arial" w:cs="Arial"/>
-          <w:sz w:val="24"/>
-          <w:szCs w:val="24"/>
-          <w:lang w:val="en-US"/>
-        </w:rPr>
-        <w:br/>
-        <w:t xml:space="preserve">These outcomes not only satisfy but also greatly beyond our original success criterion. For real-world applications in the real estate market, the low RMSE is </w:t>
-      </w:r>
-      <w:r>
-        <w:rPr>
-          <w:rFonts w:ascii="Arial" w:hAnsi="Arial" w:cs="Arial"/>
-          <w:sz w:val="24"/>
-          <w:szCs w:val="24"/>
-          <w:lang w:val="en-US"/>
-        </w:rPr>
-        <w:lastRenderedPageBreak/>
-        <w:t>especially significant because it shows that our predictions have a comparatively small average error.</w:t>
-      </w:r>
-    </w:p>
-    <w:p>
-      <w:pPr>
-        <w:pStyle w:val="Heading1"/>
-        <w:rPr>
-          <w:rFonts w:ascii="Arial" w:hAnsi="Arial" w:cs="Arial"/>
-        </w:rPr>
-      </w:pPr>
-      <w:bookmarkStart w:id="36" w:name="_Toc181807062"/>
-      <w:bookmarkStart w:id="37" w:name="_Toc181903890"/>
-      <w:r>
-        <w:rPr>
-          <w:rFonts w:ascii="Arial" w:hAnsi="Arial" w:cs="Arial"/>
-        </w:rPr>
-        <w:t>Connection with Original Objectives</w:t>
-      </w:r>
-      <w:bookmarkEnd w:id="36"/>
-      <w:bookmarkEnd w:id="37"/>
-    </w:p>
-    <w:p>
-      <w:pPr>
-        <w:rPr>
-          <w:rFonts w:ascii="Arial" w:hAnsi="Arial" w:cs="Arial"/>
-          <w:b/>
-          <w:bCs/>
-          <w:sz w:val="24"/>
-          <w:szCs w:val="24"/>
-          <w:lang w:val="en-US"/>
-        </w:rPr>
-      </w:pPr>
-    </w:p>
-    <w:p>
-      <w:pPr>
-        <w:rPr>
-          <w:rFonts w:ascii="Arial" w:hAnsi="Arial" w:cs="Arial"/>
-          <w:sz w:val="24"/>
-          <w:szCs w:val="24"/>
-          <w:lang w:val="en-US"/>
-        </w:rPr>
-      </w:pPr>
-      <w:r>
-        <w:rPr>
-          <w:rFonts w:ascii="Arial" w:hAnsi="Arial" w:cs="Arial"/>
-          <w:sz w:val="24"/>
-          <w:szCs w:val="24"/>
-          <w:lang w:val="en-US"/>
-        </w:rPr>
-        <w:t>Our concept offers a number of significant benefits:</w:t>
-      </w:r>
-      <w:r>
-        <w:rPr>
-          <w:rFonts w:ascii="Arial" w:hAnsi="Arial" w:cs="Arial"/>
-          <w:sz w:val="24"/>
-          <w:szCs w:val="24"/>
-          <w:lang w:val="en-US"/>
-        </w:rPr>
-        <w:br/>
-      </w:r>
-      <w:r>
-        <w:rPr>
-          <w:rFonts w:ascii="Arial" w:hAnsi="Arial" w:cs="Arial"/>
-          <w:sz w:val="24"/>
-          <w:szCs w:val="24"/>
-          <w:lang w:val="en-US"/>
-        </w:rPr>
-        <w:br/>
-        <w:t>Prediction Accuracy: We can confidently forecast real estate values thanks to the Random Forest's strong R2.</w:t>
-      </w:r>
-      <w:r>
-        <w:rPr>
-          <w:rFonts w:ascii="Arial" w:hAnsi="Arial" w:cs="Arial"/>
-          <w:sz w:val="24"/>
-          <w:szCs w:val="24"/>
-          <w:lang w:val="en-US"/>
-        </w:rPr>
-        <w:br/>
-      </w:r>
-      <w:r>
-        <w:rPr>
-          <w:rFonts w:ascii="Arial" w:hAnsi="Arial" w:cs="Arial"/>
-          <w:sz w:val="24"/>
-          <w:szCs w:val="24"/>
-          <w:lang w:val="en-US"/>
-        </w:rPr>
-        <w:br/>
-        <w:t>Finding Patterns: We can find locations that may be undergoing deterioration or abandonment because the model can account for characteristics like the year of construction and the history of renovations.</w:t>
-      </w:r>
-      <w:r>
-        <w:rPr>
-          <w:rFonts w:ascii="Arial" w:hAnsi="Arial" w:cs="Arial"/>
-          <w:sz w:val="24"/>
-          <w:szCs w:val="24"/>
-          <w:lang w:val="en-US"/>
-        </w:rPr>
-        <w:br/>
-      </w:r>
-      <w:r>
-        <w:rPr>
-          <w:rFonts w:ascii="Arial" w:hAnsi="Arial" w:cs="Arial"/>
-          <w:sz w:val="24"/>
-          <w:szCs w:val="24"/>
-          <w:lang w:val="en-US"/>
-        </w:rPr>
-        <w:br/>
-        <w:t>Contingency Planning: Budgeting and contingency planning are well-founded on the accuracy of our forecasts (RMSE = 1,658.77).</w:t>
-      </w:r>
-    </w:p>
-    <w:p>
-      <w:pPr>
-        <w:jc w:val="both"/>
-        <w:rPr>
-          <w:rFonts w:ascii="Arial" w:hAnsi="Arial" w:cs="Arial"/>
-          <w:sz w:val="24"/>
-          <w:szCs w:val="24"/>
-          <w:lang w:val="en-US"/>
-        </w:rPr>
-      </w:pPr>
-      <w:r>
-        <w:rPr>
-          <w:rFonts w:ascii="Arial" w:hAnsi="Arial" w:cs="Arial"/>
-          <w:sz w:val="24"/>
-          <w:szCs w:val="24"/>
-          <w:lang w:val="en-US"/>
-        </w:rPr>
-        <w:t>Our Random Forest-based approach has demonstrated remarkable efficacy in both identifying possibly abandoned locations and forecasting house values. The model's strong R2 value makes it possible to identify trends in important factors like the year of construction and renovations, which helps identify places that are at danger of deterioration. It also makes accurate forecasts about property values. The projections' dependability is strengthened by their low root mean square error (RMSE = 1,658.77), which provides a strong foundation for financial planning.</w:t>
-      </w:r>
-    </w:p>
-    <w:p>
-      <w:pPr>
-        <w:rPr>
-          <w:rFonts w:ascii="Arial" w:hAnsi="Arial" w:cs="Arial"/>
-          <w:sz w:val="24"/>
-          <w:szCs w:val="24"/>
-          <w:lang w:val="en-US"/>
-        </w:rPr>
-      </w:pPr>
-      <w:r>
-        <w:rPr>
-          <w:rFonts w:ascii="Arial" w:hAnsi="Arial" w:cs="Arial"/>
-          <w:sz w:val="24"/>
-          <w:szCs w:val="24"/>
-          <w:lang w:val="en-US"/>
-        </w:rPr>
-        <w:t>Practical Implications:</w:t>
-      </w:r>
-      <w:r>
-        <w:rPr>
-          <w:rFonts w:ascii="Arial" w:hAnsi="Arial" w:cs="Arial"/>
-          <w:sz w:val="24"/>
-          <w:szCs w:val="24"/>
-          <w:lang w:val="en-US"/>
-        </w:rPr>
-        <w:br/>
-      </w:r>
-      <w:r>
-        <w:rPr>
-          <w:rFonts w:ascii="Arial" w:hAnsi="Arial" w:cs="Arial"/>
-          <w:sz w:val="24"/>
-          <w:szCs w:val="24"/>
-          <w:lang w:val="en-US"/>
-        </w:rPr>
-        <w:br/>
-        <w:t xml:space="preserve">Investors and developers can use the model to locate undervalued properties, make informed decisions, and steer their investments by </w:t>
-      </w:r>
-      <w:proofErr w:type="spellStart"/>
-      <w:r>
-        <w:rPr>
-          <w:rFonts w:ascii="Arial" w:hAnsi="Arial" w:cs="Arial"/>
-          <w:sz w:val="24"/>
-          <w:szCs w:val="24"/>
-          <w:lang w:val="en-US"/>
-        </w:rPr>
-        <w:t>focussing</w:t>
-      </w:r>
-      <w:proofErr w:type="spellEnd"/>
-      <w:r>
-        <w:rPr>
-          <w:rFonts w:ascii="Arial" w:hAnsi="Arial" w:cs="Arial"/>
-          <w:sz w:val="24"/>
-          <w:szCs w:val="24"/>
-          <w:lang w:val="en-US"/>
-        </w:rPr>
-        <w:t xml:space="preserve"> on the most significant variables.</w:t>
-      </w:r>
-    </w:p>
-    <w:p>
-      <w:pPr>
-        <w:rPr>
-          <w:rFonts w:ascii="Arial" w:hAnsi="Arial" w:cs="Arial"/>
-          <w:sz w:val="24"/>
-          <w:szCs w:val="24"/>
-          <w:lang w:val="en-US"/>
-        </w:rPr>
-      </w:pPr>
-      <w:r>
-        <w:rPr>
-          <w:rFonts w:ascii="Arial" w:hAnsi="Arial" w:cs="Arial"/>
-          <w:sz w:val="24"/>
-          <w:szCs w:val="24"/>
-          <w:lang w:val="en-US"/>
-        </w:rPr>
-        <w:br/>
-        <w:t>Urban Planners: Residual analysis and spatial patterns of mistakes can assist identify places with outlier pricing, indicating which areas require attention.</w:t>
-      </w:r>
-      <w:r>
-        <w:rPr>
-          <w:rFonts w:ascii="Arial" w:hAnsi="Arial" w:cs="Arial"/>
-          <w:sz w:val="24"/>
-          <w:szCs w:val="24"/>
-          <w:lang w:val="en-US"/>
-        </w:rPr>
-        <w:br/>
-        <w:t>Landlords and tenants can use the model to determine whether pricing is fair and to guide renovation and upgrade decisions.</w:t>
-      </w:r>
-    </w:p>
-    <w:p>
-      <w:pPr>
-        <w:jc w:val="both"/>
-        <w:rPr>
-          <w:rFonts w:ascii="Arial" w:hAnsi="Arial" w:cs="Arial"/>
-          <w:sz w:val="24"/>
-          <w:szCs w:val="24"/>
-          <w:lang w:val="en-US"/>
-        </w:rPr>
-      </w:pPr>
-    </w:p>
-    <w:p>
-      <w:pPr>
-        <w:jc w:val="both"/>
-        <w:rPr>
-          <w:rFonts w:ascii="Arial" w:hAnsi="Arial" w:cs="Arial"/>
-          <w:sz w:val="24"/>
-          <w:szCs w:val="24"/>
-          <w:lang w:val="en-US"/>
-        </w:rPr>
-      </w:pPr>
-      <w:r>
-        <w:rPr>
-          <w:rFonts w:ascii="Arial" w:hAnsi="Arial" w:cs="Arial"/>
-          <w:noProof/>
-          <w:sz w:val="24"/>
-          <w:szCs w:val="24"/>
-          <w:lang w:val="en-US"/>
-        </w:rPr>
-        <w:lastRenderedPageBreak/>
         <w:drawing>
           <wp:inline distT="0" distB="0" distL="0" distR="0" wp14:anchorId="7C3A60E9" wp14:editId="1CF3E858">
             <wp:extent cx="5731510" cy="2755265"/>
@@ -8303,7 +7931,7 @@
                     <pic:cNvPicPr/>
                   </pic:nvPicPr>
                   <pic:blipFill>
-                    <a:blip r:embed="rId30"/>
+                    <a:blip r:embed="rId31"/>
                     <a:stretch>
                       <a:fillRect/>
                     </a:stretch>
@@ -8333,14 +7961,30 @@
           <w:szCs w:val="28"/>
         </w:rPr>
       </w:pPr>
-      <w:bookmarkStart w:id="38" w:name="_Toc181903891"/>
-      <w:r>
-        <w:rPr>
-          <w:rFonts w:ascii="Arial" w:hAnsi="Arial" w:cs="Arial"/>
-          <w:sz w:val="28"/>
-          <w:szCs w:val="28"/>
-        </w:rPr>
-        <w:t xml:space="preserve">Figure 6: </w:t>
+      <w:bookmarkStart w:id="32" w:name="_Toc181903891"/>
+      <w:r>
+        <w:rPr>
+          <w:rFonts w:ascii="Arial" w:hAnsi="Arial" w:cs="Arial"/>
+          <w:sz w:val="28"/>
+          <w:szCs w:val="28"/>
+        </w:rPr>
+        <w:t xml:space="preserve">Figure </w:t>
+      </w:r>
+      <w:r>
+        <w:rPr>
+          <w:rFonts w:ascii="Arial" w:hAnsi="Arial" w:cs="Arial"/>
+          <w:sz w:val="28"/>
+          <w:szCs w:val="28"/>
+        </w:rPr>
+        <w:t>15</w:t>
+      </w:r>
+      <w:r>
+        <w:rPr>
+          <w:rFonts w:ascii="Arial" w:hAnsi="Arial" w:cs="Arial"/>
+          <w:sz w:val="28"/>
+          <w:szCs w:val="28"/>
+        </w:rPr>
+        <w:t xml:space="preserve">: </w:t>
       </w:r>
       <w:r>
         <w:rPr>
@@ -8382,7 +8026,7 @@
         </w:rPr>
         <w:t>,2024).”</w:t>
       </w:r>
-      <w:bookmarkEnd w:id="38"/>
+      <w:bookmarkEnd w:id="32"/>
     </w:p>
     <w:p>
       <w:pPr>
@@ -8432,7 +8076,17 @@
           <w:szCs w:val="24"/>
           <w:lang w:val="en-US"/>
         </w:rPr>
-        <w:t>Random Forest stands out as the most effective model, with the greatest blue bar and the lowest green bar, indicating that it delivers very accurate predictions with minimum errors. Linear Regression has a great performance, with good accuracy and moderate errors, making it a dependable option.</w:t>
+        <w:t xml:space="preserve">Random Forest stands out as the most effective model, with the greatest blue bar and the lowest green bar, indicating that it delivers very accurate predictions with minimum </w:t>
+      </w:r>
+      <w:r>
+        <w:rPr>
+          <w:rFonts w:ascii="Arial" w:hAnsi="Arial" w:cs="Arial"/>
+          <w:sz w:val="24"/>
+          <w:szCs w:val="24"/>
+          <w:lang w:val="en-US"/>
+        </w:rPr>
+        <w:lastRenderedPageBreak/>
+        <w:t>errors. Linear Regression has a great performance, with good accuracy and moderate errors, making it a dependable option.</w:t>
       </w:r>
     </w:p>
     <w:p>
@@ -8474,62 +8128,6 @@
         </w:rPr>
         <w:t>This visual comparison allows us to conclude unequivocally that Random Forest is the best fit for our dataset, followed by Linear Regression, although SVR would require significant modifications to be competitive.</w:t>
       </w:r>
-    </w:p>
-    <w:p>
-      <w:pPr>
-        <w:rPr>
-          <w:rFonts w:ascii="Arial" w:hAnsi="Arial" w:cs="Arial"/>
-          <w:sz w:val="24"/>
-          <w:szCs w:val="24"/>
-          <w:lang w:val="en-US"/>
-        </w:rPr>
-      </w:pPr>
-    </w:p>
-    <w:p>
-      <w:pPr>
-        <w:rPr>
-          <w:rFonts w:ascii="Arial" w:hAnsi="Arial" w:cs="Arial"/>
-          <w:sz w:val="24"/>
-          <w:szCs w:val="24"/>
-          <w:lang w:val="en-US"/>
-        </w:rPr>
-      </w:pPr>
-    </w:p>
-    <w:p>
-      <w:pPr>
-        <w:rPr>
-          <w:rFonts w:ascii="Arial" w:hAnsi="Arial" w:cs="Arial"/>
-          <w:sz w:val="24"/>
-          <w:szCs w:val="24"/>
-        </w:rPr>
-      </w:pPr>
-    </w:p>
-    <w:p>
-      <w:pPr>
-        <w:rPr>
-          <w:rFonts w:ascii="Arial" w:hAnsi="Arial" w:cs="Arial"/>
-          <w:sz w:val="24"/>
-          <w:szCs w:val="24"/>
-        </w:rPr>
-      </w:pPr>
-    </w:p>
-    <w:p>
-      <w:pPr>
-        <w:rPr>
-          <w:rFonts w:ascii="Arial" w:hAnsi="Arial" w:cs="Arial"/>
-          <w:sz w:val="24"/>
-          <w:szCs w:val="24"/>
-        </w:rPr>
-      </w:pPr>
-    </w:p>
-    <w:p>
-      <w:pPr>
-        <w:rPr>
-          <w:rFonts w:ascii="Arial" w:hAnsi="Arial" w:cs="Arial"/>
-          <w:sz w:val="24"/>
-          <w:szCs w:val="24"/>
-        </w:rPr>
-      </w:pPr>
     </w:p>
     <w:p>
       <w:pPr>
@@ -8540,24 +8138,23 @@
           <w:szCs w:val="40"/>
         </w:rPr>
       </w:pPr>
-      <w:bookmarkStart w:id="39" w:name="_Toc181807064"/>
-      <w:bookmarkStart w:id="40" w:name="_Toc181903892"/>
+      <w:bookmarkStart w:id="33" w:name="_Toc181807064"/>
+      <w:bookmarkStart w:id="34" w:name="_Toc181903892"/>
       <w:r>
         <w:rPr>
           <w:rFonts w:ascii="Arial" w:hAnsi="Arial" w:cs="Arial"/>
           <w:sz w:val="40"/>
           <w:szCs w:val="40"/>
         </w:rPr>
-        <w:lastRenderedPageBreak/>
         <w:t>Data Sources</w:t>
       </w:r>
-      <w:bookmarkStart w:id="41" w:name="_Toc162568519"/>
-      <w:bookmarkStart w:id="42" w:name="_Hlk162455883"/>
-      <w:bookmarkEnd w:id="39"/>
-      <w:bookmarkEnd w:id="40"/>
-    </w:p>
-    <w:bookmarkEnd w:id="41"/>
-    <w:bookmarkEnd w:id="42"/>
+      <w:bookmarkStart w:id="35" w:name="_Toc162568519"/>
+      <w:bookmarkStart w:id="36" w:name="_Hlk162455883"/>
+      <w:bookmarkEnd w:id="33"/>
+      <w:bookmarkEnd w:id="34"/>
+    </w:p>
+    <w:bookmarkEnd w:id="35"/>
+    <w:bookmarkEnd w:id="36"/>
     <w:p>
       <w:pPr>
         <w:rPr>
@@ -8631,7 +8228,7 @@
                     <pic:cNvPicPr/>
                   </pic:nvPicPr>
                   <pic:blipFill>
-                    <a:blip r:embed="rId31"/>
+                    <a:blip r:embed="rId32"/>
                     <a:stretch>
                       <a:fillRect/>
                     </a:stretch>
@@ -8670,9 +8267,9 @@
           <w:szCs w:val="40"/>
         </w:rPr>
       </w:pPr>
-      <w:bookmarkStart w:id="43" w:name="_Toc162568520"/>
-      <w:bookmarkStart w:id="44" w:name="_Toc181807065"/>
-      <w:bookmarkStart w:id="45" w:name="_Toc181903893"/>
+      <w:bookmarkStart w:id="37" w:name="_Toc162568520"/>
+      <w:bookmarkStart w:id="38" w:name="_Toc181807065"/>
+      <w:bookmarkStart w:id="39" w:name="_Toc181903893"/>
       <w:r>
         <w:rPr>
           <w:rFonts w:ascii="Arial" w:hAnsi="Arial" w:cs="Arial"/>
@@ -8681,9 +8278,9 @@
         </w:rPr>
         <w:t>Ethical Considerations</w:t>
       </w:r>
-      <w:bookmarkEnd w:id="43"/>
-      <w:bookmarkEnd w:id="44"/>
-      <w:bookmarkEnd w:id="45"/>
+      <w:bookmarkEnd w:id="37"/>
+      <w:bookmarkEnd w:id="38"/>
+      <w:bookmarkEnd w:id="39"/>
     </w:p>
     <w:p/>
     <w:p>
@@ -8711,16 +8308,17 @@
           <w:rFonts w:ascii="Arial" w:hAnsi="Arial" w:cs="Arial"/>
         </w:rPr>
       </w:pPr>
-      <w:bookmarkStart w:id="46" w:name="_Toc181807066"/>
-      <w:bookmarkStart w:id="47" w:name="_Toc181903894"/>
-      <w:r>
-        <w:rPr>
-          <w:rFonts w:ascii="Arial" w:hAnsi="Arial" w:cs="Arial"/>
-        </w:rPr>
+      <w:bookmarkStart w:id="40" w:name="_Toc181807066"/>
+      <w:bookmarkStart w:id="41" w:name="_Toc181903894"/>
+      <w:r>
+        <w:rPr>
+          <w:rFonts w:ascii="Arial" w:hAnsi="Arial" w:cs="Arial"/>
+        </w:rPr>
+        <w:lastRenderedPageBreak/>
         <w:t>Conclusion</w:t>
       </w:r>
-      <w:bookmarkEnd w:id="46"/>
-      <w:bookmarkEnd w:id="47"/>
+      <w:bookmarkEnd w:id="40"/>
+      <w:bookmarkEnd w:id="41"/>
     </w:p>
     <w:p>
       <w:pPr>
@@ -8747,7 +8345,7 @@
           <w:sz w:val="24"/>
           <w:szCs w:val="24"/>
         </w:rPr>
-        <w:t>Random Forest has proven to be the best model for combining accuracy and resilience. The findings not only meet the technical aims, but they also provide useful insights for the various players in the Beijing real estate market. In the future, we advocate including more recent data, creating user-friendly interfaces for non-technical users, incorporating time series analysis, and expanding the model with other socioeconomic variables.</w:t>
+        <w:t>To summarise, this detailed examination of Beijing's real estate market yielded substantial and enlightening conclusions. The Random Forest model consistently outperforms alternatives, with a R² of 0.9948 and the lowest normalised RMSE (0.25). This outstanding performance is more than just a technical feat; it has significant practical ramifications for all real estate market participants.</w:t>
       </w:r>
     </w:p>
     <w:p>
@@ -8759,6 +8357,14 @@
           <w:szCs w:val="24"/>
         </w:rPr>
       </w:pPr>
+      <w:r>
+        <w:rPr>
+          <w:rFonts w:ascii="Arial" w:hAnsi="Arial" w:cs="Arial"/>
+          <w:sz w:val="24"/>
+          <w:szCs w:val="24"/>
+        </w:rPr>
+        <w:t>The model's resilience is demonstrated by its capacity to handle various price ranges and property features, but we have discovered that even this superior model requires extra attention when predicting high-value properties. The comparison with Linear Regression (R² = 0.8741) and SVR (R² = 0.8089) strengthened our trust in Random Forest as the main model, while providing valid backup options for various circumstances.</w:t>
+      </w:r>
     </w:p>
     <w:p/>
     <w:p/>
@@ -8770,16 +8376,16 @@
           <w:rFonts w:ascii="Arial" w:hAnsi="Arial" w:cs="Arial"/>
         </w:rPr>
       </w:pPr>
-      <w:bookmarkStart w:id="48" w:name="_Toc181807067"/>
-      <w:bookmarkStart w:id="49" w:name="_Toc181903895"/>
+      <w:bookmarkStart w:id="42" w:name="_Toc181807067"/>
+      <w:bookmarkStart w:id="43" w:name="_Toc181903895"/>
       <w:r>
         <w:rPr>
           <w:rFonts w:ascii="Arial" w:hAnsi="Arial" w:cs="Arial"/>
         </w:rPr>
         <w:t>References</w:t>
       </w:r>
-      <w:bookmarkEnd w:id="48"/>
-      <w:bookmarkEnd w:id="49"/>
+      <w:bookmarkEnd w:id="42"/>
+      <w:bookmarkEnd w:id="43"/>
     </w:p>
     <w:p/>
     <w:p>
@@ -8790,7 +8396,7 @@
           <w:szCs w:val="24"/>
         </w:rPr>
       </w:pPr>
-      <w:hyperlink r:id="rId32" w:history="1">
+      <w:hyperlink r:id="rId33" w:history="1">
         <w:r>
           <w:rPr>
             <w:rStyle w:val="Hyperlink"/>
@@ -8810,7 +8416,7 @@
           <w:szCs w:val="24"/>
         </w:rPr>
       </w:pPr>
-      <w:hyperlink r:id="rId33" w:history="1">
+      <w:hyperlink r:id="rId34" w:history="1">
         <w:r>
           <w:rPr>
             <w:rStyle w:val="Hyperlink"/>
@@ -8853,97 +8459,41 @@
           <w:sz w:val="24"/>
           <w:szCs w:val="24"/>
         </w:rPr>
-        <w:t xml:space="preserve">Beijing second-hand house Beijing rent Beijing real estate network Beijing </w:t>
-      </w:r>
-      <w:proofErr w:type="spellStart"/>
-      <w:r>
-        <w:rPr>
-          <w:rFonts w:ascii="Arial" w:hAnsi="Arial" w:cs="Arial"/>
-          <w:sz w:val="24"/>
-          <w:szCs w:val="24"/>
-        </w:rPr>
-        <w:t>Lianjia</w:t>
-      </w:r>
-      <w:proofErr w:type="spellEnd"/>
-      <w:r>
-        <w:rPr>
-          <w:rFonts w:ascii="Arial" w:hAnsi="Arial" w:cs="Arial"/>
-          <w:sz w:val="24"/>
-          <w:szCs w:val="24"/>
-        </w:rPr>
-        <w:t xml:space="preserve"> network. (2024). Recovered from: https://bj.lianjia.com/chengjiao</w:t>
-      </w:r>
-    </w:p>
-    <w:p>
-      <w:pPr>
-        <w:rPr>
-          <w:rFonts w:ascii="Arial" w:hAnsi="Arial" w:cs="Arial"/>
-          <w:sz w:val="24"/>
-          <w:szCs w:val="24"/>
-        </w:rPr>
-      </w:pPr>
-      <w:proofErr w:type="spellStart"/>
-      <w:r>
-        <w:rPr>
-          <w:rFonts w:ascii="Arial" w:hAnsi="Arial" w:cs="Arial"/>
-          <w:sz w:val="24"/>
-          <w:szCs w:val="24"/>
-        </w:rPr>
-        <w:t>Clostermann</w:t>
-      </w:r>
-      <w:proofErr w:type="spellEnd"/>
-      <w:r>
-        <w:rPr>
-          <w:rFonts w:ascii="Arial" w:hAnsi="Arial" w:cs="Arial"/>
-          <w:sz w:val="24"/>
-          <w:szCs w:val="24"/>
-        </w:rPr>
-        <w:t>, Zhong, Zhao, Li, Cheng, Ding. (2023). Capital Square Beijing Renovation. ARQA. Recovered from: https://arqa.com/en/architecture/capital-square-beijing-renovation.html [March 25,2024]</w:t>
-      </w:r>
-    </w:p>
-    <w:p>
-      <w:pPr>
-        <w:rPr>
-          <w:rFonts w:ascii="Arial" w:hAnsi="Arial" w:cs="Arial"/>
-          <w:sz w:val="24"/>
-          <w:szCs w:val="24"/>
-        </w:rPr>
-      </w:pPr>
-      <w:proofErr w:type="spellStart"/>
-      <w:r>
-        <w:rPr>
-          <w:rFonts w:ascii="Arial" w:hAnsi="Arial" w:cs="Arial"/>
-          <w:sz w:val="24"/>
-          <w:szCs w:val="24"/>
-        </w:rPr>
-        <w:t>Zhicheng</w:t>
-      </w:r>
-      <w:proofErr w:type="spellEnd"/>
-      <w:r>
-        <w:rPr>
-          <w:rFonts w:ascii="Arial" w:hAnsi="Arial" w:cs="Arial"/>
-          <w:sz w:val="24"/>
-          <w:szCs w:val="24"/>
-        </w:rPr>
-        <w:t xml:space="preserve">. (2020). Chinese growth of 6.1%, the lowest in 30 years. PIME </w:t>
-      </w:r>
-      <w:proofErr w:type="spellStart"/>
-      <w:r>
-        <w:rPr>
-          <w:rFonts w:ascii="Arial" w:hAnsi="Arial" w:cs="Arial"/>
-          <w:sz w:val="24"/>
-          <w:szCs w:val="24"/>
-        </w:rPr>
-        <w:t>Asianews</w:t>
-      </w:r>
-      <w:proofErr w:type="spellEnd"/>
-      <w:r>
-        <w:rPr>
-          <w:rFonts w:ascii="Arial" w:hAnsi="Arial" w:cs="Arial"/>
-          <w:sz w:val="24"/>
-          <w:szCs w:val="24"/>
-        </w:rPr>
-        <w:t>. Recovered from: https://www.asianews.it/noticias-es/El-crecimiento-chino-del-6,1,-el-m%C3%A1s-bajo-en-30-a%C3%B1os-49052.html.</w:t>
+        <w:t>Beijing second-hand house Beijing rent Beijing real estate network Beijing Lianjia network. (2024). Recovered from: https://bj.lianjia.com/chengjiao</w:t>
+      </w:r>
+    </w:p>
+    <w:p>
+      <w:pPr>
+        <w:rPr>
+          <w:rFonts w:ascii="Arial" w:hAnsi="Arial" w:cs="Arial"/>
+          <w:sz w:val="24"/>
+          <w:szCs w:val="24"/>
+        </w:rPr>
+      </w:pPr>
+      <w:r>
+        <w:rPr>
+          <w:rFonts w:ascii="Arial" w:hAnsi="Arial" w:cs="Arial"/>
+          <w:sz w:val="24"/>
+          <w:szCs w:val="24"/>
+        </w:rPr>
+        <w:t>Clostermann, Zhong, Zhao, Li, Cheng, Ding. (2023). Capital Square Beijing Renovation. ARQA. Recovered from: https://arqa.com/en/architecture/capital-square-beijing-renovation.html [March 25,2024]</w:t>
+      </w:r>
+    </w:p>
+    <w:p>
+      <w:pPr>
+        <w:rPr>
+          <w:rFonts w:ascii="Arial" w:hAnsi="Arial" w:cs="Arial"/>
+          <w:sz w:val="24"/>
+          <w:szCs w:val="24"/>
+        </w:rPr>
+      </w:pPr>
+      <w:r>
+        <w:rPr>
+          <w:rFonts w:ascii="Arial" w:hAnsi="Arial" w:cs="Arial"/>
+          <w:sz w:val="24"/>
+          <w:szCs w:val="24"/>
+        </w:rPr>
+        <w:t>Zhicheng. (2020). Chinese growth of 6.1%, the lowest in 30 years. PIME Asianews. Recovered from: https://www.asianews.it/noticias-es/El-crecimiento-chino-del-6,1,-el-m%C3%A1s-bajo-en-30-a%C3%B1os-49052.html.</w:t>
       </w:r>
     </w:p>
     <w:p>
@@ -8971,93 +8521,30 @@
           <w:szCs w:val="24"/>
         </w:rPr>
       </w:pPr>
-      <w:proofErr w:type="spellStart"/>
-      <w:r>
-        <w:rPr>
-          <w:rFonts w:ascii="Arial" w:hAnsi="Arial" w:cs="Arial"/>
-          <w:sz w:val="24"/>
-          <w:szCs w:val="24"/>
-        </w:rPr>
-        <w:t>Alberca</w:t>
-      </w:r>
-      <w:proofErr w:type="spellEnd"/>
-      <w:r>
-        <w:rPr>
-          <w:rFonts w:ascii="Arial" w:hAnsi="Arial" w:cs="Arial"/>
-          <w:sz w:val="24"/>
-          <w:szCs w:val="24"/>
-        </w:rPr>
-        <w:t xml:space="preserve">, A. S. (2020, October 4). La </w:t>
-      </w:r>
-      <w:proofErr w:type="spellStart"/>
-      <w:r>
-        <w:rPr>
-          <w:rFonts w:ascii="Arial" w:hAnsi="Arial" w:cs="Arial"/>
-          <w:sz w:val="24"/>
-          <w:szCs w:val="24"/>
-        </w:rPr>
-        <w:t>librería</w:t>
-      </w:r>
-      <w:proofErr w:type="spellEnd"/>
-      <w:r>
-        <w:rPr>
-          <w:rFonts w:ascii="Arial" w:hAnsi="Arial" w:cs="Arial"/>
-          <w:sz w:val="24"/>
-          <w:szCs w:val="24"/>
-        </w:rPr>
-        <w:t xml:space="preserve"> Matplotlib | </w:t>
-      </w:r>
-      <w:proofErr w:type="spellStart"/>
-      <w:r>
-        <w:rPr>
-          <w:rFonts w:ascii="Arial" w:hAnsi="Arial" w:cs="Arial"/>
-          <w:sz w:val="24"/>
-          <w:szCs w:val="24"/>
-        </w:rPr>
-        <w:t>Aprende</w:t>
-      </w:r>
-      <w:proofErr w:type="spellEnd"/>
-      <w:r>
-        <w:rPr>
-          <w:rFonts w:ascii="Arial" w:hAnsi="Arial" w:cs="Arial"/>
-          <w:sz w:val="24"/>
-          <w:szCs w:val="24"/>
-        </w:rPr>
-        <w:t xml:space="preserve"> con Alf. </w:t>
-      </w:r>
-      <w:proofErr w:type="spellStart"/>
-      <w:r>
-        <w:rPr>
-          <w:rFonts w:ascii="Arial" w:hAnsi="Arial" w:cs="Arial"/>
-          <w:sz w:val="24"/>
-          <w:szCs w:val="24"/>
-        </w:rPr>
-        <w:t>Aprende</w:t>
-      </w:r>
-      <w:proofErr w:type="spellEnd"/>
-      <w:r>
-        <w:rPr>
-          <w:rFonts w:ascii="Arial" w:hAnsi="Arial" w:cs="Arial"/>
-          <w:sz w:val="24"/>
-          <w:szCs w:val="24"/>
-        </w:rPr>
-        <w:t xml:space="preserve"> Con Alf. https://aprendeconalf.es/docencia/python/manual/matplotlib/</w:t>
-      </w:r>
-    </w:p>
-    <w:p>
-      <w:pPr>
-        <w:rPr>
-          <w:rFonts w:ascii="Arial" w:hAnsi="Arial" w:cs="Arial"/>
-          <w:sz w:val="24"/>
-          <w:szCs w:val="24"/>
-        </w:rPr>
-      </w:pPr>
-      <w:r>
-        <w:rPr>
-          <w:rFonts w:ascii="Arial" w:hAnsi="Arial" w:cs="Arial"/>
-          <w:sz w:val="24"/>
-          <w:szCs w:val="24"/>
-        </w:rPr>
+      <w:r>
+        <w:rPr>
+          <w:rFonts w:ascii="Arial" w:hAnsi="Arial" w:cs="Arial"/>
+          <w:sz w:val="24"/>
+          <w:szCs w:val="24"/>
+        </w:rPr>
+        <w:t>Alberca, A. S. (2020, October 4). La librería Matplotlib | Aprende con Alf. Aprende Con Alf. https://aprendeconalf.es/docencia/python/manual/matplotlib/</w:t>
+      </w:r>
+    </w:p>
+    <w:p>
+      <w:pPr>
+        <w:rPr>
+          <w:rFonts w:ascii="Arial" w:hAnsi="Arial" w:cs="Arial"/>
+          <w:sz w:val="24"/>
+          <w:szCs w:val="24"/>
+        </w:rPr>
+      </w:pPr>
+      <w:r>
+        <w:rPr>
+          <w:rFonts w:ascii="Arial" w:hAnsi="Arial" w:cs="Arial"/>
+          <w:sz w:val="24"/>
+          <w:szCs w:val="24"/>
+        </w:rPr>
+        <w:lastRenderedPageBreak/>
         <w:t>Smith, P. (2019). Living in Dublin, 3rd ed. Dublin: Longman.[image-4.png](attachment:image-4.png)</w:t>
       </w:r>
     </w:p>
@@ -9075,166 +8562,75 @@
           <w:sz w:val="24"/>
           <w:szCs w:val="24"/>
         </w:rPr>
-        <w:t xml:space="preserve">Shrewsbury, M. (2011). The similarities in humans and </w:t>
-      </w:r>
-      <w:proofErr w:type="spellStart"/>
-      <w:r>
-        <w:rPr>
-          <w:rFonts w:ascii="Arial" w:hAnsi="Arial" w:cs="Arial"/>
-          <w:sz w:val="24"/>
-          <w:szCs w:val="24"/>
-        </w:rPr>
-        <w:t>non human</w:t>
-      </w:r>
-      <w:proofErr w:type="spellEnd"/>
-      <w:r>
-        <w:rPr>
-          <w:rFonts w:ascii="Arial" w:hAnsi="Arial" w:cs="Arial"/>
-          <w:sz w:val="24"/>
-          <w:szCs w:val="24"/>
-        </w:rPr>
-        <w:t xml:space="preserve"> primates, Journal of Anatomy, vol. 202, no. 4, p.51-59.[image-5.png](attachment:image-5.png)</w:t>
-      </w:r>
-    </w:p>
-    <w:p>
-      <w:pPr>
-        <w:rPr>
-          <w:rFonts w:ascii="Arial" w:hAnsi="Arial" w:cs="Arial"/>
-          <w:sz w:val="24"/>
-          <w:szCs w:val="24"/>
-        </w:rPr>
-      </w:pPr>
-      <w:r>
-        <w:rPr>
-          <w:rFonts w:ascii="Arial" w:hAnsi="Arial" w:cs="Arial"/>
-          <w:sz w:val="24"/>
-          <w:szCs w:val="24"/>
-        </w:rPr>
-        <w:t xml:space="preserve">ML | Handling Imbalanced Data with SMOTE and near Miss Algorithm in Python. </w:t>
-      </w:r>
-      <w:proofErr w:type="spellStart"/>
-      <w:r>
-        <w:rPr>
-          <w:rFonts w:ascii="Arial" w:hAnsi="Arial" w:cs="Arial"/>
-          <w:sz w:val="24"/>
-          <w:szCs w:val="24"/>
-        </w:rPr>
-        <w:t>GeeksforGeeks</w:t>
-      </w:r>
-      <w:proofErr w:type="spellEnd"/>
-      <w:r>
-        <w:rPr>
-          <w:rFonts w:ascii="Arial" w:hAnsi="Arial" w:cs="Arial"/>
-          <w:sz w:val="24"/>
-          <w:szCs w:val="24"/>
-        </w:rPr>
-        <w:t>, 28 June 2019, www.geeksforgeeks.org/ml-handling-imbalanced-data-with-smote-and-near-miss-algorithm-in-python/. Accessed 12 Aug. 2022</w:t>
-      </w:r>
-    </w:p>
-    <w:p>
-      <w:pPr>
-        <w:rPr>
-          <w:rFonts w:ascii="Arial" w:hAnsi="Arial" w:cs="Arial"/>
-          <w:sz w:val="24"/>
-          <w:szCs w:val="24"/>
-        </w:rPr>
-      </w:pPr>
-      <w:r>
-        <w:rPr>
-          <w:rFonts w:ascii="Arial" w:hAnsi="Arial" w:cs="Arial"/>
-          <w:sz w:val="24"/>
-          <w:szCs w:val="24"/>
-        </w:rPr>
-        <w:t>[image.png](</w:t>
-      </w:r>
-      <w:proofErr w:type="spellStart"/>
-      <w:r>
-        <w:rPr>
-          <w:rFonts w:ascii="Arial" w:hAnsi="Arial" w:cs="Arial"/>
-          <w:sz w:val="24"/>
-          <w:szCs w:val="24"/>
-        </w:rPr>
-        <w:t>attachment:image.png</w:t>
-      </w:r>
-      <w:proofErr w:type="spellEnd"/>
-      <w:r>
-        <w:rPr>
-          <w:rFonts w:ascii="Arial" w:hAnsi="Arial" w:cs="Arial"/>
-          <w:sz w:val="24"/>
-          <w:szCs w:val="24"/>
-        </w:rPr>
-        <w:t>)</w:t>
-      </w:r>
-    </w:p>
-    <w:p>
-      <w:pPr>
-        <w:rPr>
-          <w:rFonts w:ascii="Arial" w:hAnsi="Arial" w:cs="Arial"/>
-          <w:sz w:val="24"/>
-          <w:szCs w:val="24"/>
-        </w:rPr>
-      </w:pPr>
-      <w:r>
-        <w:rPr>
-          <w:rFonts w:ascii="Arial" w:hAnsi="Arial" w:cs="Arial"/>
-          <w:sz w:val="24"/>
-          <w:szCs w:val="24"/>
-        </w:rPr>
-        <w:t xml:space="preserve">Müller, Andreas C, and Sarah Guido. Introduction to Machine Learning with Python : A Guide for Data Scientists. Beijing, </w:t>
-      </w:r>
-      <w:proofErr w:type="spellStart"/>
-      <w:r>
-        <w:rPr>
-          <w:rFonts w:ascii="Arial" w:hAnsi="Arial" w:cs="Arial"/>
-          <w:sz w:val="24"/>
-          <w:szCs w:val="24"/>
-        </w:rPr>
-        <w:t>O’reilly</w:t>
-      </w:r>
-      <w:proofErr w:type="spellEnd"/>
-      <w:r>
-        <w:rPr>
-          <w:rFonts w:ascii="Arial" w:hAnsi="Arial" w:cs="Arial"/>
-          <w:sz w:val="24"/>
-          <w:szCs w:val="24"/>
-        </w:rPr>
-        <w:t>, 2017[image-2.png](attachment:image-2.png).</w:t>
-      </w:r>
-    </w:p>
-    <w:p>
-      <w:pPr>
-        <w:rPr>
-          <w:rFonts w:ascii="Arial" w:hAnsi="Arial" w:cs="Arial"/>
-          <w:sz w:val="24"/>
-          <w:szCs w:val="24"/>
-        </w:rPr>
-      </w:pPr>
-      <w:r>
-        <w:rPr>
-          <w:rFonts w:ascii="Arial" w:hAnsi="Arial" w:cs="Arial"/>
-          <w:sz w:val="24"/>
-          <w:szCs w:val="24"/>
-        </w:rPr>
-        <w:lastRenderedPageBreak/>
-        <w:t xml:space="preserve">Vaughan, Daniel. Analytical Skills for AI et Data Science : Building Skills for an AI-Driven Enterprise. Beijing ; Boston ; Farnham ; Sebastopol ; Tokyo </w:t>
-      </w:r>
-      <w:proofErr w:type="spellStart"/>
-      <w:r>
-        <w:rPr>
-          <w:rFonts w:ascii="Arial" w:hAnsi="Arial" w:cs="Arial"/>
-          <w:sz w:val="24"/>
-          <w:szCs w:val="24"/>
-        </w:rPr>
-        <w:t>O’reilly</w:t>
-      </w:r>
-      <w:proofErr w:type="spellEnd"/>
-      <w:r>
-        <w:rPr>
-          <w:rFonts w:ascii="Arial" w:hAnsi="Arial" w:cs="Arial"/>
-          <w:sz w:val="24"/>
-          <w:szCs w:val="24"/>
-        </w:rPr>
-        <w:t xml:space="preserve"> Media, 21 May 2020.[image-3.png](attachment:image-3.png)</w:t>
+        <w:t>Shrewsbury, M. (2011). The similarities in humans and non human primates, Journal of Anatomy, vol. 202, no. 4, p.51-59.[image-5.png](attachment:image-5.png)</w:t>
+      </w:r>
+    </w:p>
+    <w:p>
+      <w:pPr>
+        <w:rPr>
+          <w:rFonts w:ascii="Arial" w:hAnsi="Arial" w:cs="Arial"/>
+          <w:sz w:val="24"/>
+          <w:szCs w:val="24"/>
+        </w:rPr>
+      </w:pPr>
+      <w:r>
+        <w:rPr>
+          <w:rFonts w:ascii="Arial" w:hAnsi="Arial" w:cs="Arial"/>
+          <w:sz w:val="24"/>
+          <w:szCs w:val="24"/>
+        </w:rPr>
+        <w:t>ML | Handling Imbalanced Data with SMOTE and near Miss Algorithm in Python. GeeksforGeeks, 28 June 2019, www.geeksforgeeks.org/ml-handling-imbalanced-data-with-smote-and-near-miss-algorithm-in-python/. Accessed 12 Aug. 2022</w:t>
+      </w:r>
+    </w:p>
+    <w:p>
+      <w:pPr>
+        <w:rPr>
+          <w:rFonts w:ascii="Arial" w:hAnsi="Arial" w:cs="Arial"/>
+          <w:sz w:val="24"/>
+          <w:szCs w:val="24"/>
+        </w:rPr>
+      </w:pPr>
+      <w:r>
+        <w:rPr>
+          <w:rFonts w:ascii="Arial" w:hAnsi="Arial" w:cs="Arial"/>
+          <w:sz w:val="24"/>
+          <w:szCs w:val="24"/>
+        </w:rPr>
+        <w:t>[image.png](attachment:image.png)</w:t>
+      </w:r>
+    </w:p>
+    <w:p>
+      <w:pPr>
+        <w:rPr>
+          <w:rFonts w:ascii="Arial" w:hAnsi="Arial" w:cs="Arial"/>
+          <w:sz w:val="24"/>
+          <w:szCs w:val="24"/>
+        </w:rPr>
+      </w:pPr>
+      <w:r>
+        <w:rPr>
+          <w:rFonts w:ascii="Arial" w:hAnsi="Arial" w:cs="Arial"/>
+          <w:sz w:val="24"/>
+          <w:szCs w:val="24"/>
+        </w:rPr>
+        <w:t>Müller, Andreas C, and Sarah Guido. Introduction to Machine Learning with Python : A Guide for Data Scientists. Beijing, O’reilly, 2017[image-2.png](attachment:image-2.png).</w:t>
+      </w:r>
+    </w:p>
+    <w:p>
+      <w:pPr>
+        <w:rPr>
+          <w:rFonts w:ascii="Arial" w:hAnsi="Arial" w:cs="Arial"/>
+          <w:sz w:val="24"/>
+          <w:szCs w:val="24"/>
+        </w:rPr>
+      </w:pPr>
+      <w:r>
+        <w:rPr>
+          <w:rFonts w:ascii="Arial" w:hAnsi="Arial" w:cs="Arial"/>
+          <w:sz w:val="24"/>
+          <w:szCs w:val="24"/>
+        </w:rPr>
+        <w:t>Vaughan, Daniel. Analytical Skills for AI et Data Science : Building Skills for an AI-Driven Enterprise. Beijing ; Boston ; Farnham ; Sebastopol ; Tokyo O’reilly Media, 21 May 2020.[image-3.png](attachment:image-3.png)</w:t>
       </w:r>
     </w:p>
     <w:p>
@@ -9268,27 +8664,9 @@
           <w:sz w:val="24"/>
           <w:szCs w:val="24"/>
         </w:rPr>
-        <w:t xml:space="preserve">Bobbitt, Z. (2022, May 11). A gentle guide to sum of squares: SST, SSR, SSE. </w:t>
-      </w:r>
-      <w:proofErr w:type="spellStart"/>
-      <w:r>
-        <w:rPr>
-          <w:rFonts w:ascii="Arial" w:hAnsi="Arial" w:cs="Arial"/>
-          <w:sz w:val="24"/>
-          <w:szCs w:val="24"/>
-        </w:rPr>
-        <w:t>Statology</w:t>
-      </w:r>
-      <w:proofErr w:type="spellEnd"/>
-      <w:r>
-        <w:rPr>
-          <w:rFonts w:ascii="Arial" w:hAnsi="Arial" w:cs="Arial"/>
-          <w:sz w:val="24"/>
-          <w:szCs w:val="24"/>
-        </w:rPr>
-        <w:t xml:space="preserve">. </w:t>
-      </w:r>
-      <w:hyperlink r:id="rId34" w:history="1">
+        <w:t xml:space="preserve">Bobbitt, Z. (2022, May 11). A gentle guide to sum of squares: SST, SSR, SSE. Statology. </w:t>
+      </w:r>
+      <w:hyperlink r:id="rId35" w:history="1">
         <w:r>
           <w:rPr>
             <w:rStyle w:val="Hyperlink"/>
@@ -9314,25 +8692,7 @@
           <w:sz w:val="24"/>
           <w:szCs w:val="24"/>
         </w:rPr>
-        <w:t xml:space="preserve">Bobbitt, Z. (2020, February 27). How to calculate mean squared Error (MSE) in Excel. </w:t>
-      </w:r>
-      <w:proofErr w:type="spellStart"/>
-      <w:r>
-        <w:rPr>
-          <w:rFonts w:ascii="Arial" w:hAnsi="Arial" w:cs="Arial"/>
-          <w:sz w:val="24"/>
-          <w:szCs w:val="24"/>
-        </w:rPr>
-        <w:t>Statology</w:t>
-      </w:r>
-      <w:proofErr w:type="spellEnd"/>
-      <w:r>
-        <w:rPr>
-          <w:rFonts w:ascii="Arial" w:hAnsi="Arial" w:cs="Arial"/>
-          <w:sz w:val="24"/>
-          <w:szCs w:val="24"/>
-        </w:rPr>
-        <w:t>. https://www.statology.org/how-to-calculate-mean-squared-error-mse-in-excel/</w:t>
+        <w:t>Bobbitt, Z. (2020, February 27). How to calculate mean squared Error (MSE) in Excel. Statology. https://www.statology.org/how-to-calculate-mean-squared-error-mse-in-excel/</w:t>
       </w:r>
     </w:p>
     <w:p>
@@ -9383,60 +8743,24 @@
           <w:sz w:val="24"/>
           <w:szCs w:val="24"/>
         </w:rPr>
-        <w:t xml:space="preserve">I.-N. Lee, S.-C. Liao, M. </w:t>
-      </w:r>
-      <w:proofErr w:type="spellStart"/>
-      <w:r>
-        <w:rPr>
-          <w:rFonts w:ascii="Arial" w:hAnsi="Arial" w:cs="Arial"/>
-          <w:sz w:val="24"/>
-          <w:szCs w:val="24"/>
-        </w:rPr>
-        <w:t>Embrechts</w:t>
-      </w:r>
-      <w:proofErr w:type="spellEnd"/>
-      <w:r>
-        <w:rPr>
-          <w:rFonts w:ascii="Arial" w:hAnsi="Arial" w:cs="Arial"/>
-          <w:sz w:val="24"/>
-          <w:szCs w:val="24"/>
-        </w:rPr>
-        <w:t>, Data mining techniques applied to medical information, Med. Inf. Internet Med. 25 (2) (2000) 81–102.</w:t>
-      </w:r>
-    </w:p>
-    <w:p>
-      <w:pPr>
-        <w:rPr>
-          <w:rFonts w:ascii="Arial" w:hAnsi="Arial" w:cs="Arial"/>
-          <w:sz w:val="24"/>
-          <w:szCs w:val="24"/>
-        </w:rPr>
-      </w:pPr>
-      <w:r>
-        <w:rPr>
-          <w:rFonts w:ascii="Arial" w:hAnsi="Arial" w:cs="Arial"/>
-          <w:sz w:val="24"/>
-          <w:szCs w:val="24"/>
-        </w:rPr>
-        <w:t xml:space="preserve">Wu, J., </w:t>
-      </w:r>
-      <w:proofErr w:type="spellStart"/>
-      <w:r>
-        <w:rPr>
-          <w:rFonts w:ascii="Arial" w:hAnsi="Arial" w:cs="Arial"/>
-          <w:sz w:val="24"/>
-          <w:szCs w:val="24"/>
-        </w:rPr>
-        <w:t>Gyourko</w:t>
-      </w:r>
-      <w:proofErr w:type="spellEnd"/>
-      <w:r>
-        <w:rPr>
-          <w:rFonts w:ascii="Arial" w:hAnsi="Arial" w:cs="Arial"/>
-          <w:sz w:val="24"/>
-          <w:szCs w:val="24"/>
-        </w:rPr>
-        <w:t>, J., &amp; Deng, Y. (2016). Evaluating conditions in major Chinese housing markets. Regional Science and Urban Economics, 58, 12-25.</w:t>
+        <w:t>I.-N. Lee, S.-C. Liao, M. Embrechts, Data mining techniques applied to medical information, Med. Inf. Internet Med. 25 (2) (2000) 81–102.</w:t>
+      </w:r>
+    </w:p>
+    <w:p>
+      <w:pPr>
+        <w:rPr>
+          <w:rFonts w:ascii="Arial" w:hAnsi="Arial" w:cs="Arial"/>
+          <w:sz w:val="24"/>
+          <w:szCs w:val="24"/>
+        </w:rPr>
+      </w:pPr>
+      <w:r>
+        <w:rPr>
+          <w:rFonts w:ascii="Arial" w:hAnsi="Arial" w:cs="Arial"/>
+          <w:sz w:val="24"/>
+          <w:szCs w:val="24"/>
+        </w:rPr>
+        <w:t>Wu, J., Gyourko, J., &amp; Deng, Y. (2016). Evaluating conditions in major Chinese housing markets. Regional Science and Urban Economics, 58, 12-25.</w:t>
       </w:r>
     </w:p>
     <w:p>
@@ -9481,57 +8805,30 @@
           <w:szCs w:val="24"/>
         </w:rPr>
       </w:pPr>
-      <w:proofErr w:type="spellStart"/>
-      <w:r>
-        <w:rPr>
-          <w:rFonts w:ascii="Arial" w:hAnsi="Arial" w:cs="Arial"/>
-          <w:sz w:val="24"/>
-          <w:szCs w:val="24"/>
-        </w:rPr>
-        <w:t>Géron</w:t>
-      </w:r>
-      <w:proofErr w:type="spellEnd"/>
-      <w:r>
-        <w:rPr>
-          <w:rFonts w:ascii="Arial" w:hAnsi="Arial" w:cs="Arial"/>
-          <w:sz w:val="24"/>
-          <w:szCs w:val="24"/>
-        </w:rPr>
-        <w:t xml:space="preserve">, A. (2022). Hands-On Machine Learning with Scikit-Learn, </w:t>
-      </w:r>
-      <w:proofErr w:type="spellStart"/>
-      <w:r>
-        <w:rPr>
-          <w:rFonts w:ascii="Arial" w:hAnsi="Arial" w:cs="Arial"/>
-          <w:sz w:val="24"/>
-          <w:szCs w:val="24"/>
-        </w:rPr>
-        <w:t>Keras</w:t>
-      </w:r>
-      <w:proofErr w:type="spellEnd"/>
-      <w:r>
-        <w:rPr>
-          <w:rFonts w:ascii="Arial" w:hAnsi="Arial" w:cs="Arial"/>
-          <w:sz w:val="24"/>
-          <w:szCs w:val="24"/>
-        </w:rPr>
-        <w:t>, and TensorFlow: Concepts, Tools, and Techniques to Build Intelligent Systems (3rd ed.). O'Reilly Media.</w:t>
-      </w:r>
-    </w:p>
-    <w:p>
-      <w:pPr>
-        <w:rPr>
-          <w:rFonts w:ascii="Arial" w:hAnsi="Arial" w:cs="Arial"/>
-          <w:sz w:val="24"/>
-          <w:szCs w:val="24"/>
-        </w:rPr>
-      </w:pPr>
-      <w:r>
-        <w:rPr>
-          <w:rFonts w:ascii="Arial" w:hAnsi="Arial" w:cs="Arial"/>
-          <w:sz w:val="24"/>
-          <w:szCs w:val="24"/>
-        </w:rPr>
+      <w:r>
+        <w:rPr>
+          <w:rFonts w:ascii="Arial" w:hAnsi="Arial" w:cs="Arial"/>
+          <w:sz w:val="24"/>
+          <w:szCs w:val="24"/>
+        </w:rPr>
+        <w:t>Géron, A. (2022). Hands-On Machine Learning with Scikit-Learn, Keras, and TensorFlow: Concepts, Tools, and Techniques to Build Intelligent Systems (3rd ed.). O'Reilly Media.</w:t>
+      </w:r>
+    </w:p>
+    <w:p>
+      <w:pPr>
+        <w:rPr>
+          <w:rFonts w:ascii="Arial" w:hAnsi="Arial" w:cs="Arial"/>
+          <w:sz w:val="24"/>
+          <w:szCs w:val="24"/>
+        </w:rPr>
+      </w:pPr>
+      <w:r>
+        <w:rPr>
+          <w:rFonts w:ascii="Arial" w:hAnsi="Arial" w:cs="Arial"/>
+          <w:sz w:val="24"/>
+          <w:szCs w:val="24"/>
+        </w:rPr>
+        <w:lastRenderedPageBreak/>
         <w:t>VanderPlas, J. (2023). Python Data Science Handbook: Essential Tools for Working with Data (2nd ed.). O'Reilly Media.</w:t>
       </w:r>
     </w:p>
@@ -9549,25 +8846,7 @@
           <w:sz w:val="24"/>
           <w:szCs w:val="24"/>
         </w:rPr>
-        <w:t xml:space="preserve">McKinney, W. (2022). Python for Data Analysis: Data Wrangling with pandas, NumPy, and </w:t>
-      </w:r>
-      <w:proofErr w:type="spellStart"/>
-      <w:r>
-        <w:rPr>
-          <w:rFonts w:ascii="Arial" w:hAnsi="Arial" w:cs="Arial"/>
-          <w:sz w:val="24"/>
-          <w:szCs w:val="24"/>
-        </w:rPr>
-        <w:t>Jupyter</w:t>
-      </w:r>
-      <w:proofErr w:type="spellEnd"/>
-      <w:r>
-        <w:rPr>
-          <w:rFonts w:ascii="Arial" w:hAnsi="Arial" w:cs="Arial"/>
-          <w:sz w:val="24"/>
-          <w:szCs w:val="24"/>
-        </w:rPr>
-        <w:t xml:space="preserve"> (3rd ed.). O'Reilly Media.</w:t>
+        <w:t>McKinney, W. (2022). Python for Data Analysis: Data Wrangling with pandas, NumPy, and Jupyter (3rd ed.). O'Reilly Media.</w:t>
       </w:r>
     </w:p>
     <w:p>
@@ -9635,26 +8914,7 @@
           <w:sz w:val="24"/>
           <w:szCs w:val="24"/>
         </w:rPr>
-        <w:lastRenderedPageBreak/>
-        <w:t xml:space="preserve">James, G., Witten, D., Hastie, T., &amp; </w:t>
-      </w:r>
-      <w:proofErr w:type="spellStart"/>
-      <w:r>
-        <w:rPr>
-          <w:rFonts w:ascii="Arial" w:hAnsi="Arial" w:cs="Arial"/>
-          <w:sz w:val="24"/>
-          <w:szCs w:val="24"/>
-        </w:rPr>
-        <w:t>Tibshirani</w:t>
-      </w:r>
-      <w:proofErr w:type="spellEnd"/>
-      <w:r>
-        <w:rPr>
-          <w:rFonts w:ascii="Arial" w:hAnsi="Arial" w:cs="Arial"/>
-          <w:sz w:val="24"/>
-          <w:szCs w:val="24"/>
-        </w:rPr>
-        <w:t>, R. (2021). An Introduction to Statistical Learning: With Applications in R (2nd ed.). Springer.</w:t>
+        <w:t>James, G., Witten, D., Hastie, T., &amp; Tibshirani, R. (2021). An Introduction to Statistical Learning: With Applications in R (2nd ed.). Springer.</w:t>
       </w:r>
     </w:p>
     <w:p>
@@ -9688,43 +8948,7 @@
           <w:sz w:val="24"/>
           <w:szCs w:val="24"/>
         </w:rPr>
-        <w:t xml:space="preserve">Raschka, S., &amp; </w:t>
-      </w:r>
-      <w:proofErr w:type="spellStart"/>
-      <w:r>
-        <w:rPr>
-          <w:rFonts w:ascii="Arial" w:hAnsi="Arial" w:cs="Arial"/>
-          <w:sz w:val="24"/>
-          <w:szCs w:val="24"/>
-        </w:rPr>
-        <w:t>Mirjalili</w:t>
-      </w:r>
-      <w:proofErr w:type="spellEnd"/>
-      <w:r>
-        <w:rPr>
-          <w:rFonts w:ascii="Arial" w:hAnsi="Arial" w:cs="Arial"/>
-          <w:sz w:val="24"/>
-          <w:szCs w:val="24"/>
-        </w:rPr>
-        <w:t xml:space="preserve">, V. (2023). Python Machine Learning: Machine Learning and Deep Learning with Python, scikit-learn, and TensorFlow (4th ed.). </w:t>
-      </w:r>
-      <w:proofErr w:type="spellStart"/>
-      <w:r>
-        <w:rPr>
-          <w:rFonts w:ascii="Arial" w:hAnsi="Arial" w:cs="Arial"/>
-          <w:sz w:val="24"/>
-          <w:szCs w:val="24"/>
-        </w:rPr>
-        <w:t>Packt</w:t>
-      </w:r>
-      <w:proofErr w:type="spellEnd"/>
-      <w:r>
-        <w:rPr>
-          <w:rFonts w:ascii="Arial" w:hAnsi="Arial" w:cs="Arial"/>
-          <w:sz w:val="24"/>
-          <w:szCs w:val="24"/>
-        </w:rPr>
-        <w:t xml:space="preserve"> Publishing.</w:t>
+        <w:t>Raschka, S., &amp; Mirjalili, V. (2023). Python Machine Learning: Machine Learning and Deep Learning with Python, scikit-learn, and TensorFlow (4th ed.). Packt Publishing.</w:t>
       </w:r>
     </w:p>
     <w:p>
@@ -9845,7 +9069,7 @@
         </w:rPr>
         <w:t xml:space="preserve">EURE (Santiago) vol.37 no.111 Santiago (mayo 2011). Recovered from: </w:t>
       </w:r>
-      <w:hyperlink r:id="rId35" w:history="1">
+      <w:hyperlink r:id="rId36" w:history="1">
         <w:r>
           <w:rPr>
             <w:rStyle w:val="Hyperlink"/>
@@ -9871,12 +9095,148 @@
           <w:rFonts w:ascii="Arial" w:hAnsi="Arial" w:cs="Arial"/>
           <w:sz w:val="24"/>
           <w:szCs w:val="24"/>
-          <w:lang w:val="en-US"/>
+        </w:rPr>
+      </w:pPr>
+      <w:r>
+        <w:rPr>
+          <w:rFonts w:ascii="Arial" w:hAnsi="Arial" w:cs="Arial"/>
+          <w:sz w:val="24"/>
+          <w:szCs w:val="24"/>
+        </w:rPr>
+        <w:t xml:space="preserve">Probst, P., Wright, M. N., &amp; Boulesteix, A. L. (2019). Hyperparameters and tuning strategies for random forest. Wiley Interdisciplinary Reviews: Data Mining and Knowledge Discovery, 9(3), e1301. </w:t>
+      </w:r>
+    </w:p>
+    <w:p>
+      <w:pPr>
+        <w:rPr>
+          <w:rFonts w:ascii="Arial" w:hAnsi="Arial" w:cs="Arial"/>
+          <w:sz w:val="24"/>
+          <w:szCs w:val="24"/>
+        </w:rPr>
+      </w:pPr>
+      <w:r>
+        <w:rPr>
+          <w:rFonts w:ascii="Arial" w:hAnsi="Arial" w:cs="Arial"/>
+          <w:sz w:val="24"/>
+          <w:szCs w:val="24"/>
+        </w:rPr>
+        <w:t>Bergstra, J., &amp; Bengio, Y. (2012). Random search for hyper-parameter optimization. The Journal of Machine Learning Research, 13(1), 281-305.</w:t>
+      </w:r>
+    </w:p>
+    <w:p>
+      <w:pPr>
+        <w:rPr>
+          <w:rFonts w:ascii="Arial" w:hAnsi="Arial" w:cs="Arial"/>
+          <w:sz w:val="24"/>
+          <w:szCs w:val="24"/>
+        </w:rPr>
+      </w:pPr>
+      <w:r>
+        <w:rPr>
+          <w:rFonts w:ascii="Arial" w:hAnsi="Arial" w:cs="Arial"/>
+          <w:sz w:val="24"/>
+          <w:szCs w:val="24"/>
+        </w:rPr>
+        <w:lastRenderedPageBreak/>
+        <w:t xml:space="preserve">Montgomery, D. C., Peck, E. A., &amp; Vining, G. G. (2021). Introduction to Linear Regression Analysis (6th ed.). Wiley. </w:t>
+      </w:r>
+    </w:p>
+    <w:p>
+      <w:pPr>
+        <w:rPr>
+          <w:rFonts w:ascii="Arial" w:hAnsi="Arial" w:cs="Arial"/>
+          <w:sz w:val="24"/>
+          <w:szCs w:val="24"/>
+        </w:rPr>
+      </w:pPr>
+      <w:r>
+        <w:rPr>
+          <w:rFonts w:ascii="Arial" w:hAnsi="Arial" w:cs="Arial"/>
+          <w:sz w:val="24"/>
+          <w:szCs w:val="24"/>
+        </w:rPr>
+        <w:t>Sheather, S. (2009). A Modern Approach to Regression with R. Springer.</w:t>
+      </w:r>
+    </w:p>
+    <w:p>
+      <w:pPr>
+        <w:rPr>
+          <w:rFonts w:ascii="Arial" w:hAnsi="Arial" w:cs="Arial"/>
+          <w:sz w:val="24"/>
+          <w:szCs w:val="24"/>
+        </w:rPr>
+      </w:pPr>
+      <w:r>
+        <w:rPr>
+          <w:rFonts w:ascii="Arial" w:hAnsi="Arial" w:cs="Arial"/>
+          <w:sz w:val="24"/>
+          <w:szCs w:val="24"/>
+        </w:rPr>
+        <w:t xml:space="preserve">Arlot, S., &amp; Celisse, A. (2010). A survey of cross-validation procedures for model selection. Statistics Surveys, 4, 40-79. </w:t>
+      </w:r>
+    </w:p>
+    <w:p>
+      <w:pPr>
+        <w:rPr>
+          <w:rFonts w:ascii="Arial" w:hAnsi="Arial" w:cs="Arial"/>
+          <w:sz w:val="24"/>
+          <w:szCs w:val="24"/>
+        </w:rPr>
+      </w:pPr>
+      <w:r>
+        <w:rPr>
+          <w:rFonts w:ascii="Arial" w:hAnsi="Arial" w:cs="Arial"/>
+          <w:sz w:val="24"/>
+          <w:szCs w:val="24"/>
+        </w:rPr>
+        <w:t>Hastie, T., Tibshirani, R., &amp; Friedman, J. (2009). The Elements of Statistical Learning: Data Mining, Inference, and Prediction (2nd ed.). Springer.</w:t>
+      </w:r>
+    </w:p>
+    <w:p>
+      <w:pPr>
+        <w:rPr>
+          <w:rFonts w:ascii="Arial" w:hAnsi="Arial" w:cs="Arial"/>
+          <w:sz w:val="24"/>
+          <w:szCs w:val="24"/>
+        </w:rPr>
+      </w:pPr>
+      <w:r>
+        <w:rPr>
+          <w:rFonts w:ascii="Arial" w:hAnsi="Arial" w:cs="Arial"/>
+          <w:sz w:val="24"/>
+          <w:szCs w:val="24"/>
+        </w:rPr>
+        <w:t xml:space="preserve">Park, B., &amp; Bae, J. K. (2015). Using machine learning algorithms for housing price prediction: The case of Fairfax County, Virginia housing data. Expert Systems with Applications, 42(6), 2928-2934. </w:t>
+      </w:r>
+    </w:p>
+    <w:p>
+      <w:pPr>
+        <w:rPr>
+          <w:rFonts w:ascii="Arial" w:hAnsi="Arial" w:cs="Arial"/>
+          <w:sz w:val="24"/>
+          <w:szCs w:val="24"/>
+        </w:rPr>
+      </w:pPr>
+      <w:r>
+        <w:rPr>
+          <w:rFonts w:ascii="Arial" w:hAnsi="Arial" w:cs="Arial"/>
+          <w:sz w:val="24"/>
+          <w:szCs w:val="24"/>
+        </w:rPr>
+        <w:t>Mutanga, S. S., Ayanshola, A. M., &amp; Anifowose, A. Y. (2022). A comparative analysis of machine learning algorithms for real estate price prediction. Journal of Big Data, 9(1), 1-20.</w:t>
+      </w:r>
+    </w:p>
+    <w:p>
+      <w:pPr>
+        <w:rPr>
+          <w:rFonts w:ascii="Arial" w:hAnsi="Arial" w:cs="Arial"/>
+          <w:sz w:val="24"/>
+          <w:szCs w:val="24"/>
         </w:rPr>
       </w:pPr>
     </w:p>
     <w:sectPr>
-      <w:footerReference w:type="default" r:id="rId36"/>
+      <w:footerReference w:type="default" r:id="rId37"/>
       <w:pgSz w:w="11906" w:h="16838"/>
       <w:pgMar w:top="1440" w:right="1440" w:bottom="1440" w:left="1440" w:header="708" w:footer="708" w:gutter="0"/>
       <w:pgNumType w:start="1"/>
@@ -12293,6 +11653,7 @@
   <w:rsids>
     <w:rsidRoot w:val="00B20DD4"/>
     <w:rsid w:val="009A73AC"/>
+    <w:rsid w:val="00A972C5"/>
     <w:rsid w:val="00B20DD4"/>
   </w:rsids>
   <m:mathPr>

</xml_diff>